<commit_message>
11.21.2023 - MHacks 16
</commit_message>
<xml_diff>
--- a/RyanResume.docx
+++ b/RyanResume.docx
@@ -2230,16 +2230,7 @@
           <w:bCs/>
           <w:color w:val="000000" w:themeColor="text1"/>
         </w:rPr>
-        <w:t>Risk-Optimized</w:t>
-      </w:r>
-      <w:r>
-        <w:rPr>
-          <w:rFonts w:ascii="Cambria" w:hAnsi="Cambria" w:cstheme="minorHAnsi"/>
-          <w:b/>
-          <w:bCs/>
-          <w:color w:val="000000" w:themeColor="text1"/>
-        </w:rPr>
-        <w:t xml:space="preserve"> Trading Bot</w:t>
+        <w:t>MHacks-16 Hackathon</w:t>
       </w:r>
       <w:r>
         <w:rPr>
@@ -2257,7 +2248,16 @@
           <w:bCs/>
           <w:color w:val="000000" w:themeColor="text1"/>
         </w:rPr>
-        <w:t>Python, JSON</w:t>
+        <w:t xml:space="preserve">Python, </w:t>
+      </w:r>
+      <w:r>
+        <w:rPr>
+          <w:rFonts w:ascii="Cambria" w:hAnsi="Cambria" w:cstheme="minorHAnsi"/>
+          <w:b/>
+          <w:bCs/>
+          <w:color w:val="000000" w:themeColor="text1"/>
+        </w:rPr>
+        <w:t>Flask, Tailwind, React, Google Cloud</w:t>
       </w:r>
       <w:r>
         <w:rPr>
@@ -2271,8 +2271,6 @@
       <w:r>
         <w:rPr>
           <w:rFonts w:ascii="Cambria" w:hAnsi="Cambria" w:cstheme="minorHAnsi"/>
-          <w:b/>
-          <w:bCs/>
           <w:color w:val="000000" w:themeColor="text1"/>
         </w:rPr>
         <w:t xml:space="preserve"> </w:t>
@@ -2282,70 +2280,44 @@
           <w:rFonts w:ascii="Cambria" w:hAnsi="Cambria" w:cstheme="minorHAnsi"/>
           <w:color w:val="000000" w:themeColor="text1"/>
         </w:rPr>
-        <w:t xml:space="preserve">Developed an automated </w:t>
-      </w:r>
-      <w:r>
-        <w:rPr>
-          <w:rFonts w:ascii="Cambria" w:hAnsi="Cambria" w:cstheme="minorHAnsi"/>
-          <w:color w:val="000000" w:themeColor="text1"/>
-        </w:rPr>
-        <w:t>stock</w:t>
-      </w:r>
-      <w:r>
-        <w:rPr>
-          <w:rFonts w:ascii="Cambria" w:hAnsi="Cambria" w:cstheme="minorHAnsi"/>
-          <w:color w:val="000000" w:themeColor="text1"/>
-        </w:rPr>
-        <w:t>s</w:t>
-      </w:r>
-      <w:r>
-        <w:rPr>
-          <w:rFonts w:ascii="Cambria" w:hAnsi="Cambria" w:cstheme="minorHAnsi"/>
-          <w:color w:val="000000" w:themeColor="text1"/>
-        </w:rPr>
-        <w:t xml:space="preserve"> and derivative</w:t>
-      </w:r>
-      <w:r>
-        <w:rPr>
-          <w:rFonts w:ascii="Cambria" w:hAnsi="Cambria" w:cstheme="minorHAnsi"/>
-          <w:color w:val="000000" w:themeColor="text1"/>
-        </w:rPr>
-        <w:t>s</w:t>
-      </w:r>
-      <w:r>
-        <w:rPr>
-          <w:rFonts w:ascii="Cambria" w:hAnsi="Cambria" w:cstheme="minorHAnsi"/>
-          <w:color w:val="000000" w:themeColor="text1"/>
-        </w:rPr>
-        <w:t xml:space="preserve"> </w:t>
-      </w:r>
-      <w:r>
-        <w:rPr>
-          <w:rFonts w:ascii="Cambria" w:hAnsi="Cambria" w:cstheme="minorHAnsi"/>
-          <w:color w:val="000000" w:themeColor="text1"/>
-        </w:rPr>
-        <w:t xml:space="preserve">trading bot using a Robinhood API wrapper and </w:t>
-      </w:r>
-      <w:r>
-        <w:rPr>
-          <w:rFonts w:ascii="Cambria" w:hAnsi="Cambria" w:cstheme="minorHAnsi"/>
-          <w:color w:val="000000" w:themeColor="text1"/>
-        </w:rPr>
-        <w:t xml:space="preserve">a back-testable </w:t>
-      </w:r>
-      <w:r>
-        <w:rPr>
-          <w:rFonts w:ascii="Cambria" w:hAnsi="Cambria" w:cstheme="minorHAnsi"/>
-          <w:color w:val="000000" w:themeColor="text1"/>
-        </w:rPr>
-        <w:t xml:space="preserve">portfolio optimizer library, reoptimizing at predetermined intervals to ensure </w:t>
-      </w:r>
-      <w:r>
-        <w:rPr>
-          <w:rFonts w:ascii="Cambria" w:hAnsi="Cambria" w:cstheme="minorHAnsi"/>
-          <w:color w:val="000000" w:themeColor="text1"/>
-        </w:rPr>
-        <w:t>trades are calculated using sufficiently recent market data</w:t>
+        <w:t>“</w:t>
+      </w:r>
+      <w:proofErr w:type="spellStart"/>
+      <w:r>
+        <w:rPr>
+          <w:rFonts w:ascii="Cambria" w:hAnsi="Cambria" w:cstheme="minorHAnsi"/>
+          <w:color w:val="000000" w:themeColor="text1"/>
+        </w:rPr>
+        <w:t>WolvWealth</w:t>
+      </w:r>
+      <w:proofErr w:type="spellEnd"/>
+      <w:r>
+        <w:rPr>
+          <w:rFonts w:ascii="Cambria" w:hAnsi="Cambria" w:cstheme="minorHAnsi"/>
+          <w:color w:val="000000" w:themeColor="text1"/>
+        </w:rPr>
+        <w:t>”</w:t>
+      </w:r>
+      <w:r>
+        <w:rPr>
+          <w:rFonts w:ascii="Cambria" w:hAnsi="Cambria" w:cstheme="minorHAnsi"/>
+          <w:color w:val="000000" w:themeColor="text1"/>
+        </w:rPr>
+        <w:t xml:space="preserve">; </w:t>
+      </w:r>
+      <w:r>
+        <w:rPr>
+          <w:rFonts w:ascii="Cambria" w:hAnsi="Cambria" w:cstheme="minorHAnsi"/>
+          <w:color w:val="000000" w:themeColor="text1"/>
+        </w:rPr>
+        <w:t>Developed a</w:t>
+      </w:r>
+      <w:r>
+        <w:rPr>
+          <w:rFonts w:ascii="Cambria" w:hAnsi="Cambria" w:cstheme="minorHAnsi"/>
+          <w:color w:val="000000" w:themeColor="text1"/>
+        </w:rPr>
+        <w:t xml:space="preserve"> portfolio optimization web app with a dashboard that allows users to create optimal, data-driven portfolios given initial stock holdings and uninvested cash; Runner-up for Best Financial Hack</w:t>
       </w:r>
     </w:p>
     <w:p>

</xml_diff>

<commit_message>
1.30.2024 - SpartaHack 9
</commit_message>
<xml_diff>
--- a/RyanResume.docx
+++ b/RyanResume.docx
@@ -186,14 +186,44 @@
           <w:bCs/>
           <w:color w:val="005A9E"/>
         </w:rPr>
+        <w:t xml:space="preserve"> </w:t>
+      </w:r>
+      <w:r>
+        <w:rPr>
+          <w:rFonts w:ascii="Cambria" w:hAnsi="Cambria" w:cstheme="minorHAnsi"/>
+          <w:color w:val="005A9E"/>
+        </w:rPr>
+        <w:t>(248) 880-1513</w:t>
+      </w:r>
+      <w:r>
+        <w:rPr>
+          <w:rFonts w:ascii="Cambria" w:hAnsi="Cambria" w:cstheme="minorHAnsi"/>
+          <w:color w:val="005A9E"/>
+        </w:rPr>
+        <w:t xml:space="preserve">     </w:t>
+      </w:r>
+      <w:r>
+        <w:rPr>
+          <w:rFonts w:ascii="Cambria" w:hAnsi="Cambria" w:cstheme="minorHAnsi"/>
+          <w:color w:val="005A9E"/>
+        </w:rPr>
+        <w:t xml:space="preserve"> </w:t>
+      </w:r>
+      <w:r>
+        <w:rPr>
+          <w:rFonts w:ascii="Cambria" w:hAnsi="Cambria" w:cstheme="minorHAnsi"/>
+          <w:color w:val="005A9E"/>
+        </w:rPr>
         <w:t xml:space="preserve">  </w:t>
       </w:r>
       <w:r>
         <w:rPr>
           <w:rFonts w:ascii="Cambria" w:hAnsi="Cambria" w:cstheme="minorHAnsi"/>
-          <w:color w:val="005A9E"/>
-        </w:rPr>
-        <w:t>(248) 880-1513</w:t>
+          <w:b/>
+          <w:bCs/>
+          <w:color w:val="005A9E"/>
+        </w:rPr>
+        <w:t>|</w:t>
       </w:r>
       <w:r>
         <w:rPr>
@@ -207,6 +237,13 @@
           <w:rFonts w:ascii="Cambria" w:hAnsi="Cambria" w:cstheme="minorHAnsi"/>
           <w:color w:val="005A9E"/>
         </w:rPr>
+        <w:t xml:space="preserve">  </w:t>
+      </w:r>
+      <w:r>
+        <w:rPr>
+          <w:rFonts w:ascii="Cambria" w:hAnsi="Cambria" w:cstheme="minorHAnsi"/>
+          <w:color w:val="005A9E"/>
+        </w:rPr>
         <w:t xml:space="preserve"> </w:t>
       </w:r>
       <w:r>
@@ -214,23 +251,28 @@
           <w:rFonts w:ascii="Cambria" w:hAnsi="Cambria" w:cstheme="minorHAnsi"/>
           <w:color w:val="005A9E"/>
         </w:rPr>
-        <w:t xml:space="preserve">   </w:t>
-      </w:r>
-      <w:r>
-        <w:rPr>
-          <w:rFonts w:ascii="Cambria" w:hAnsi="Cambria" w:cstheme="minorHAnsi"/>
-          <w:b/>
-          <w:bCs/>
-          <w:color w:val="005A9E"/>
-        </w:rPr>
-        <w:t>|</w:t>
-      </w:r>
-      <w:r>
-        <w:rPr>
-          <w:rFonts w:ascii="Cambria" w:hAnsi="Cambria" w:cstheme="minorHAnsi"/>
-          <w:color w:val="005A9E"/>
-        </w:rPr>
-        <w:t xml:space="preserve">      </w:t>
+        <w:t>ryanramboer</w:t>
+      </w:r>
+      <w:r>
+        <w:rPr>
+          <w:rFonts w:ascii="Cambria" w:hAnsi="Cambria" w:cstheme="minorHAnsi"/>
+          <w:color w:val="005A9E"/>
+        </w:rPr>
+        <w:t>@</w:t>
+      </w:r>
+      <w:r>
+        <w:rPr>
+          <w:rFonts w:ascii="Cambria" w:hAnsi="Cambria" w:cstheme="minorHAnsi"/>
+          <w:color w:val="005A9E"/>
+        </w:rPr>
+        <w:t>gmail.com</w:t>
+      </w:r>
+      <w:r>
+        <w:rPr>
+          <w:rFonts w:ascii="Cambria" w:hAnsi="Cambria" w:cstheme="minorHAnsi"/>
+          <w:color w:val="005A9E"/>
+        </w:rPr>
+        <w:t xml:space="preserve">    </w:t>
       </w:r>
       <w:r>
         <w:rPr>
@@ -238,34 +280,6 @@
           <w:color w:val="005A9E"/>
         </w:rPr>
         <w:t xml:space="preserve">  </w:t>
-      </w:r>
-      <w:r>
-        <w:rPr>
-          <w:rFonts w:ascii="Cambria" w:hAnsi="Cambria" w:cstheme="minorHAnsi"/>
-          <w:color w:val="005A9E"/>
-        </w:rPr>
-        <w:t xml:space="preserve"> </w:t>
-      </w:r>
-      <w:r>
-        <w:rPr>
-          <w:rFonts w:ascii="Cambria" w:hAnsi="Cambria" w:cstheme="minorHAnsi"/>
-          <w:color w:val="005A9E"/>
-        </w:rPr>
-        <w:t>rramboer@umich.edu</w:t>
-      </w:r>
-      <w:r>
-        <w:rPr>
-          <w:rFonts w:ascii="Cambria" w:hAnsi="Cambria" w:cstheme="minorHAnsi"/>
-          <w:color w:val="005A9E"/>
-        </w:rPr>
-        <w:t xml:space="preserve">    </w:t>
-      </w:r>
-      <w:r>
-        <w:rPr>
-          <w:rFonts w:ascii="Cambria" w:hAnsi="Cambria" w:cstheme="minorHAnsi"/>
-          <w:color w:val="005A9E"/>
-        </w:rPr>
-        <w:t xml:space="preserve">   </w:t>
       </w:r>
       <w:r>
         <w:rPr>
@@ -1148,7 +1162,23 @@
           <w:rFonts w:ascii="Cambria" w:hAnsi="Cambria" w:cstheme="minorHAnsi"/>
           <w:color w:val="000000" w:themeColor="text1"/>
         </w:rPr>
-        <w:t xml:space="preserve">Constructed Jupyter Notebooks </w:t>
+        <w:t xml:space="preserve">Constructed </w:t>
+      </w:r>
+      <w:proofErr w:type="spellStart"/>
+      <w:r>
+        <w:rPr>
+          <w:rFonts w:ascii="Cambria" w:hAnsi="Cambria" w:cstheme="minorHAnsi"/>
+          <w:color w:val="000000" w:themeColor="text1"/>
+        </w:rPr>
+        <w:t>Jupyter</w:t>
+      </w:r>
+      <w:proofErr w:type="spellEnd"/>
+      <w:r>
+        <w:rPr>
+          <w:rFonts w:ascii="Cambria" w:hAnsi="Cambria" w:cstheme="minorHAnsi"/>
+          <w:color w:val="000000" w:themeColor="text1"/>
+        </w:rPr>
+        <w:t xml:space="preserve"> Notebooks </w:t>
       </w:r>
       <w:r>
         <w:rPr>
@@ -1741,7 +1771,7 @@
           <w:rFonts w:ascii="Cambria" w:hAnsi="Cambria" w:cstheme="minorHAnsi"/>
           <w:color w:val="000000" w:themeColor="text1"/>
         </w:rPr>
-        <w:t xml:space="preserve"> companies</w:t>
+        <w:t xml:space="preserve"> companies </w:t>
       </w:r>
     </w:p>
     <w:p>
@@ -1759,120 +1789,398 @@
           <w:rFonts w:ascii="Cambria" w:hAnsi="Cambria" w:cstheme="minorHAnsi"/>
           <w:color w:val="000000" w:themeColor="text1"/>
         </w:rPr>
-        <w:t>O</w:t>
-      </w:r>
-      <w:r>
-        <w:rPr>
-          <w:rFonts w:ascii="Cambria" w:hAnsi="Cambria" w:cstheme="minorHAnsi"/>
-          <w:color w:val="000000" w:themeColor="text1"/>
-        </w:rPr>
-        <w:t xml:space="preserve">versaw the Website Committee Chairs, </w:t>
-      </w:r>
-      <w:r>
-        <w:rPr>
-          <w:rFonts w:ascii="Cambria" w:hAnsi="Cambria" w:cstheme="minorHAnsi"/>
-          <w:color w:val="000000" w:themeColor="text1"/>
-        </w:rPr>
-        <w:t xml:space="preserve">informing decisions and </w:t>
-      </w:r>
-      <w:r>
-        <w:rPr>
-          <w:rFonts w:ascii="Cambria" w:hAnsi="Cambria" w:cstheme="minorHAnsi"/>
-          <w:color w:val="000000" w:themeColor="text1"/>
-        </w:rPr>
-        <w:t xml:space="preserve">providing valuable insight to the directors </w:t>
+        <w:t>Organized</w:t>
+      </w:r>
+      <w:r>
+        <w:rPr>
+          <w:rFonts w:ascii="Cambria" w:hAnsi="Cambria" w:cstheme="minorHAnsi"/>
+          <w:color w:val="000000" w:themeColor="text1"/>
+        </w:rPr>
+        <w:t xml:space="preserve"> </w:t>
+      </w:r>
+      <w:r>
+        <w:rPr>
+          <w:rFonts w:ascii="Cambria" w:hAnsi="Cambria" w:cstheme="minorHAnsi"/>
+          <w:color w:val="000000" w:themeColor="text1"/>
+        </w:rPr>
+        <w:t>5,000+</w:t>
+      </w:r>
+      <w:r>
+        <w:rPr>
+          <w:rFonts w:ascii="Cambria" w:hAnsi="Cambria" w:cstheme="minorHAnsi"/>
+          <w:color w:val="000000" w:themeColor="text1"/>
+        </w:rPr>
+        <w:t xml:space="preserve"> students and </w:t>
+      </w:r>
+      <w:r>
+        <w:rPr>
+          <w:rFonts w:ascii="Cambria" w:hAnsi="Cambria" w:cstheme="minorHAnsi"/>
+          <w:color w:val="000000" w:themeColor="text1"/>
+        </w:rPr>
+        <w:t xml:space="preserve">400+ </w:t>
+      </w:r>
+      <w:r>
+        <w:rPr>
+          <w:rFonts w:ascii="Cambria" w:hAnsi="Cambria" w:cstheme="minorHAnsi"/>
+          <w:color w:val="000000" w:themeColor="text1"/>
+        </w:rPr>
+        <w:t>corporate recruiters on the day</w:t>
+      </w:r>
+      <w:r>
+        <w:rPr>
+          <w:rFonts w:ascii="Cambria" w:hAnsi="Cambria" w:cstheme="minorHAnsi"/>
+          <w:color w:val="000000" w:themeColor="text1"/>
+        </w:rPr>
+        <w:t>s</w:t>
+      </w:r>
+      <w:r>
+        <w:rPr>
+          <w:rFonts w:ascii="Cambria" w:hAnsi="Cambria" w:cstheme="minorHAnsi"/>
+          <w:color w:val="000000" w:themeColor="text1"/>
+        </w:rPr>
+        <w:t xml:space="preserve"> of the event</w:t>
+      </w:r>
+      <w:r>
+        <w:rPr>
+          <w:rFonts w:ascii="Cambria" w:hAnsi="Cambria" w:cstheme="minorHAnsi"/>
+          <w:color w:val="000000" w:themeColor="text1"/>
+        </w:rPr>
+        <w:t xml:space="preserve">, ensuring </w:t>
+      </w:r>
+      <w:r>
+        <w:rPr>
+          <w:rFonts w:ascii="Cambria" w:hAnsi="Cambria" w:cstheme="minorHAnsi"/>
+          <w:color w:val="000000" w:themeColor="text1"/>
+        </w:rPr>
+        <w:t>maximal</w:t>
+      </w:r>
+      <w:r>
+        <w:rPr>
+          <w:rFonts w:ascii="Cambria" w:hAnsi="Cambria" w:cstheme="minorHAnsi"/>
+          <w:color w:val="000000" w:themeColor="text1"/>
+        </w:rPr>
+        <w:t xml:space="preserve"> efficiency</w:t>
       </w:r>
     </w:p>
     <w:p>
       <w:pPr>
-        <w:pStyle w:val="ListBullet"/>
-        <w:spacing w:after="0"/>
-        <w:jc w:val="both"/>
-        <w:rPr>
-          <w:rFonts w:ascii="Cambria" w:hAnsi="Cambria" w:cstheme="minorHAnsi"/>
-          <w:color w:val="000000" w:themeColor="text1"/>
-        </w:rPr>
-      </w:pPr>
-      <w:r>
-        <w:rPr>
-          <w:rFonts w:ascii="Cambria" w:hAnsi="Cambria" w:cstheme="minorHAnsi"/>
-          <w:color w:val="000000" w:themeColor="text1"/>
-        </w:rPr>
-        <w:t>Organized</w:t>
-      </w:r>
-      <w:r>
-        <w:rPr>
-          <w:rFonts w:ascii="Cambria" w:hAnsi="Cambria" w:cstheme="minorHAnsi"/>
-          <w:color w:val="000000" w:themeColor="text1"/>
-        </w:rPr>
-        <w:t xml:space="preserve"> </w:t>
-      </w:r>
-      <w:r>
-        <w:rPr>
-          <w:rFonts w:ascii="Cambria" w:hAnsi="Cambria" w:cstheme="minorHAnsi"/>
-          <w:color w:val="000000" w:themeColor="text1"/>
-        </w:rPr>
-        <w:t>5,000+</w:t>
-      </w:r>
-      <w:r>
-        <w:rPr>
-          <w:rFonts w:ascii="Cambria" w:hAnsi="Cambria" w:cstheme="minorHAnsi"/>
-          <w:color w:val="000000" w:themeColor="text1"/>
-        </w:rPr>
-        <w:t xml:space="preserve"> students and </w:t>
-      </w:r>
-      <w:r>
-        <w:rPr>
-          <w:rFonts w:ascii="Cambria" w:hAnsi="Cambria" w:cstheme="minorHAnsi"/>
-          <w:color w:val="000000" w:themeColor="text1"/>
-        </w:rPr>
-        <w:t xml:space="preserve">400+ </w:t>
-      </w:r>
-      <w:r>
-        <w:rPr>
-          <w:rFonts w:ascii="Cambria" w:hAnsi="Cambria" w:cstheme="minorHAnsi"/>
-          <w:color w:val="000000" w:themeColor="text1"/>
-        </w:rPr>
-        <w:t>corporate recruiters on the day</w:t>
-      </w:r>
-      <w:r>
-        <w:rPr>
-          <w:rFonts w:ascii="Cambria" w:hAnsi="Cambria" w:cstheme="minorHAnsi"/>
-          <w:color w:val="000000" w:themeColor="text1"/>
+        <w:pStyle w:val="Heading1"/>
+        <w:spacing w:before="100" w:after="60"/>
+        <w:rPr>
+          <w:rFonts w:ascii="Cambria" w:hAnsi="Cambria" w:cstheme="minorHAnsi"/>
+          <w:color w:val="005A9E"/>
+        </w:rPr>
+      </w:pPr>
+      <w:r>
+        <w:rPr>
+          <w:rFonts w:ascii="Cambria" w:hAnsi="Cambria" w:cstheme="minorHAnsi"/>
+          <w:color w:val="005A9E"/>
+        </w:rPr>
+        <w:t>Skill</w:t>
+      </w:r>
+      <w:r>
+        <w:rPr>
+          <w:rFonts w:ascii="Cambria" w:hAnsi="Cambria" w:cstheme="minorHAnsi"/>
+          <w:color w:val="005A9E"/>
         </w:rPr>
         <w:t>s</w:t>
-      </w:r>
-      <w:r>
-        <w:rPr>
-          <w:rFonts w:ascii="Cambria" w:hAnsi="Cambria" w:cstheme="minorHAnsi"/>
-          <w:color w:val="000000" w:themeColor="text1"/>
-        </w:rPr>
-        <w:t xml:space="preserve"> of the event</w:t>
-      </w:r>
-      <w:r>
-        <w:rPr>
-          <w:rFonts w:ascii="Cambria" w:hAnsi="Cambria" w:cstheme="minorHAnsi"/>
-          <w:color w:val="000000" w:themeColor="text1"/>
-        </w:rPr>
-        <w:t xml:space="preserve">, ensuring </w:t>
-      </w:r>
-      <w:r>
-        <w:rPr>
-          <w:rFonts w:ascii="Cambria" w:hAnsi="Cambria" w:cstheme="minorHAnsi"/>
-          <w:color w:val="000000" w:themeColor="text1"/>
-        </w:rPr>
-        <w:t>maximal</w:t>
-      </w:r>
-      <w:r>
-        <w:rPr>
-          <w:rFonts w:ascii="Cambria" w:hAnsi="Cambria" w:cstheme="minorHAnsi"/>
-          <w:color w:val="000000" w:themeColor="text1"/>
-        </w:rPr>
-        <w:t xml:space="preserve"> efficiency</w:t>
       </w:r>
     </w:p>
     <w:p>
       <w:pPr>
+        <w:spacing w:after="60"/>
+        <w:jc w:val="both"/>
+        <w:rPr>
+          <w:rFonts w:ascii="Cambria" w:hAnsi="Cambria" w:cstheme="minorHAnsi"/>
+          <w:b/>
+          <w:color w:val="000000" w:themeColor="text1"/>
+        </w:rPr>
+      </w:pPr>
+      <w:r>
+        <w:rPr>
+          <w:rFonts w:ascii="Cambria" w:hAnsi="Cambria" w:cstheme="minorHAnsi"/>
+          <w:b/>
+          <w:bCs/>
+          <w:color w:val="000000" w:themeColor="text1"/>
+        </w:rPr>
+        <w:t xml:space="preserve">Software: </w:t>
+      </w:r>
+      <w:r>
+        <w:rPr>
+          <w:rFonts w:ascii="Cambria" w:hAnsi="Cambria" w:cstheme="minorHAnsi"/>
+          <w:color w:val="000000" w:themeColor="text1"/>
+        </w:rPr>
+        <w:t xml:space="preserve">C++, C, Python, JavaScript, </w:t>
+      </w:r>
+      <w:r>
+        <w:rPr>
+          <w:rFonts w:ascii="Cambria" w:hAnsi="Cambria" w:cstheme="minorHAnsi"/>
+          <w:color w:val="000000" w:themeColor="text1"/>
+        </w:rPr>
+        <w:t xml:space="preserve">Vue.js, jQuery, </w:t>
+      </w:r>
+      <w:r>
+        <w:rPr>
+          <w:rFonts w:ascii="Cambria" w:hAnsi="Cambria" w:cstheme="minorHAnsi"/>
+          <w:color w:val="000000" w:themeColor="text1"/>
+        </w:rPr>
+        <w:t xml:space="preserve">React, </w:t>
+      </w:r>
+      <w:r>
+        <w:rPr>
+          <w:rFonts w:ascii="Cambria" w:hAnsi="Cambria" w:cstheme="minorHAnsi"/>
+          <w:color w:val="000000" w:themeColor="text1"/>
+        </w:rPr>
+        <w:t>HTML, CSS</w:t>
+      </w:r>
+      <w:r>
+        <w:rPr>
+          <w:rFonts w:ascii="Cambria" w:hAnsi="Cambria" w:cstheme="minorHAnsi"/>
+          <w:color w:val="000000" w:themeColor="text1"/>
+        </w:rPr>
+        <w:t>, Bootstrap,</w:t>
+      </w:r>
+      <w:r>
+        <w:rPr>
+          <w:rFonts w:ascii="Cambria" w:hAnsi="Cambria" w:cstheme="minorHAnsi"/>
+          <w:color w:val="000000" w:themeColor="text1"/>
+        </w:rPr>
+        <w:t xml:space="preserve"> </w:t>
+      </w:r>
+      <w:r>
+        <w:rPr>
+          <w:rFonts w:ascii="Cambria" w:hAnsi="Cambria" w:cstheme="minorHAnsi"/>
+          <w:color w:val="000000" w:themeColor="text1"/>
+        </w:rPr>
+        <w:t>REST</w:t>
+      </w:r>
+      <w:r>
+        <w:rPr>
+          <w:rFonts w:ascii="Cambria" w:hAnsi="Cambria" w:cstheme="minorHAnsi"/>
+          <w:color w:val="000000" w:themeColor="text1"/>
+        </w:rPr>
+        <w:t>ful</w:t>
+      </w:r>
+      <w:r>
+        <w:rPr>
+          <w:rFonts w:ascii="Cambria" w:hAnsi="Cambria" w:cstheme="minorHAnsi"/>
+          <w:color w:val="000000" w:themeColor="text1"/>
+        </w:rPr>
+        <w:t xml:space="preserve"> API, </w:t>
+      </w:r>
+      <w:r>
+        <w:rPr>
+          <w:rFonts w:ascii="Cambria" w:hAnsi="Cambria" w:cstheme="minorHAnsi"/>
+          <w:color w:val="000000" w:themeColor="text1"/>
+        </w:rPr>
+        <w:t xml:space="preserve">Microsoft Excel, </w:t>
+      </w:r>
+      <w:r>
+        <w:rPr>
+          <w:rFonts w:ascii="Cambria" w:hAnsi="Cambria" w:cstheme="minorHAnsi"/>
+          <w:color w:val="000000" w:themeColor="text1"/>
+        </w:rPr>
+        <w:t xml:space="preserve">GitHub, Git, Perforce, </w:t>
+      </w:r>
+      <w:r>
+        <w:rPr>
+          <w:rFonts w:ascii="Cambria" w:hAnsi="Cambria" w:cstheme="minorHAnsi"/>
+          <w:color w:val="000000" w:themeColor="text1"/>
+        </w:rPr>
+        <w:t>Vector CAP</w:t>
+      </w:r>
+      <w:r>
+        <w:rPr>
+          <w:rFonts w:ascii="Cambria" w:hAnsi="Cambria" w:cstheme="minorHAnsi"/>
+          <w:color w:val="000000" w:themeColor="text1"/>
+        </w:rPr>
+        <w:t>L &amp;</w:t>
+      </w:r>
+      <w:r>
+        <w:rPr>
+          <w:rFonts w:ascii="Cambria" w:hAnsi="Cambria" w:cstheme="minorHAnsi"/>
+          <w:color w:val="000000" w:themeColor="text1"/>
+        </w:rPr>
+        <w:t xml:space="preserve"> CANoe &amp; CANalyzer, </w:t>
+      </w:r>
+      <w:r>
+        <w:rPr>
+          <w:rFonts w:ascii="Cambria" w:hAnsi="Cambria" w:cstheme="minorHAnsi"/>
+          <w:color w:val="000000" w:themeColor="text1"/>
+        </w:rPr>
+        <w:t>IBM Rational Jazz</w:t>
+      </w:r>
+      <w:r>
+        <w:rPr>
+          <w:rFonts w:ascii="Cambria" w:hAnsi="Cambria" w:cstheme="minorHAnsi"/>
+          <w:color w:val="000000" w:themeColor="text1"/>
+        </w:rPr>
+        <w:t xml:space="preserve">, </w:t>
+      </w:r>
+      <w:r>
+        <w:rPr>
+          <w:rFonts w:ascii="Cambria" w:hAnsi="Cambria" w:cstheme="minorHAnsi"/>
+          <w:color w:val="000000" w:themeColor="text1"/>
+        </w:rPr>
+        <w:t>Raspberry Pi</w:t>
+      </w:r>
+      <w:r>
+        <w:rPr>
+          <w:rFonts w:ascii="Cambria" w:hAnsi="Cambria" w:cstheme="minorHAnsi"/>
+          <w:color w:val="000000" w:themeColor="text1"/>
+        </w:rPr>
+        <w:t>, VS Code</w:t>
+      </w:r>
+      <w:r>
+        <w:rPr>
+          <w:rFonts w:ascii="Cambria" w:hAnsi="Cambria" w:cstheme="minorHAnsi"/>
+          <w:color w:val="000000" w:themeColor="text1"/>
+        </w:rPr>
+        <w:t>, Bash</w:t>
+      </w:r>
+    </w:p>
+    <w:p>
+      <w:pPr>
+        <w:spacing w:after="60"/>
+        <w:jc w:val="both"/>
+        <w:rPr>
+          <w:rFonts w:ascii="Cambria" w:hAnsi="Cambria" w:cstheme="minorHAnsi"/>
+          <w:color w:val="000000" w:themeColor="text1"/>
+        </w:rPr>
+      </w:pPr>
+      <w:r>
+        <w:rPr>
+          <w:rFonts w:ascii="Cambria" w:hAnsi="Cambria" w:cstheme="minorHAnsi"/>
+          <w:b/>
+          <w:bCs/>
+          <w:color w:val="000000" w:themeColor="text1"/>
+        </w:rPr>
+        <w:t>Abilities:</w:t>
+      </w:r>
+      <w:r>
+        <w:rPr>
+          <w:rFonts w:ascii="Cambria" w:hAnsi="Cambria" w:cstheme="minorHAnsi"/>
+          <w:b/>
+          <w:color w:val="000000" w:themeColor="text1"/>
+        </w:rPr>
+        <w:t xml:space="preserve"> </w:t>
+      </w:r>
+      <w:r>
+        <w:rPr>
+          <w:rFonts w:ascii="Cambria" w:hAnsi="Cambria" w:cstheme="minorHAnsi"/>
+          <w:color w:val="000000" w:themeColor="text1"/>
+        </w:rPr>
+        <w:t xml:space="preserve">Object-Oriented </w:t>
+      </w:r>
+      <w:r>
+        <w:rPr>
+          <w:rFonts w:ascii="Cambria" w:hAnsi="Cambria" w:cstheme="minorHAnsi"/>
+          <w:color w:val="000000" w:themeColor="text1"/>
+        </w:rPr>
+        <w:t>Programming</w:t>
+      </w:r>
+      <w:r>
+        <w:rPr>
+          <w:rFonts w:ascii="Cambria" w:hAnsi="Cambria" w:cstheme="minorHAnsi"/>
+          <w:b/>
+          <w:color w:val="000000" w:themeColor="text1"/>
+        </w:rPr>
+        <w:t>,</w:t>
+      </w:r>
+      <w:r>
+        <w:rPr>
+          <w:rFonts w:ascii="Cambria" w:hAnsi="Cambria" w:cstheme="minorHAnsi"/>
+          <w:color w:val="000000" w:themeColor="text1"/>
+        </w:rPr>
+        <w:t xml:space="preserve"> </w:t>
+      </w:r>
+      <w:r>
+        <w:rPr>
+          <w:rFonts w:ascii="Cambria" w:hAnsi="Cambria" w:cstheme="minorHAnsi"/>
+          <w:color w:val="000000" w:themeColor="text1"/>
+        </w:rPr>
+        <w:t>Web</w:t>
+      </w:r>
+      <w:r>
+        <w:rPr>
+          <w:rFonts w:ascii="Cambria" w:hAnsi="Cambria" w:cstheme="minorHAnsi"/>
+          <w:color w:val="000000" w:themeColor="text1"/>
+        </w:rPr>
+        <w:t xml:space="preserve"> Design, Team Leadership</w:t>
+      </w:r>
+      <w:r>
+        <w:rPr>
+          <w:rFonts w:ascii="Cambria" w:hAnsi="Cambria" w:cstheme="minorHAnsi"/>
+          <w:color w:val="000000" w:themeColor="text1"/>
+        </w:rPr>
+        <w:t xml:space="preserve">, </w:t>
+      </w:r>
+      <w:r>
+        <w:rPr>
+          <w:rFonts w:ascii="Cambria" w:hAnsi="Cambria" w:cstheme="minorHAnsi"/>
+          <w:color w:val="000000" w:themeColor="text1"/>
+        </w:rPr>
+        <w:t>Radica</w:t>
+      </w:r>
+      <w:r>
+        <w:rPr>
+          <w:rFonts w:ascii="Cambria" w:hAnsi="Cambria" w:cstheme="minorHAnsi"/>
+          <w:color w:val="000000" w:themeColor="text1"/>
+        </w:rPr>
+        <w:t>l Candor</w:t>
+      </w:r>
+      <w:r>
+        <w:rPr>
+          <w:rFonts w:ascii="Cambria" w:hAnsi="Cambria" w:cstheme="minorHAnsi"/>
+          <w:color w:val="000000" w:themeColor="text1"/>
+        </w:rPr>
+        <w:t>,</w:t>
+      </w:r>
+      <w:r>
+        <w:rPr>
+          <w:rFonts w:ascii="Cambria" w:hAnsi="Cambria" w:cstheme="minorHAnsi"/>
+          <w:color w:val="000000" w:themeColor="text1"/>
+        </w:rPr>
+        <w:t xml:space="preserve"> </w:t>
+      </w:r>
+      <w:r>
+        <w:rPr>
+          <w:rFonts w:ascii="Cambria" w:hAnsi="Cambria" w:cstheme="minorHAnsi"/>
+          <w:color w:val="000000" w:themeColor="text1"/>
+        </w:rPr>
+        <w:t>Proactive Efficiency</w:t>
+      </w:r>
+      <w:r>
+        <w:rPr>
+          <w:rFonts w:ascii="Cambria" w:hAnsi="Cambria" w:cstheme="minorHAnsi"/>
+          <w:color w:val="000000" w:themeColor="text1"/>
+        </w:rPr>
+        <w:t xml:space="preserve">, </w:t>
+      </w:r>
+      <w:r>
+        <w:rPr>
+          <w:rFonts w:ascii="Cambria" w:hAnsi="Cambria" w:cstheme="minorHAnsi"/>
+          <w:color w:val="000000" w:themeColor="text1"/>
+        </w:rPr>
+        <w:t xml:space="preserve">Advanced Financial Market Analysis (Stocks, Options, </w:t>
+      </w:r>
+      <w:r>
+        <w:rPr>
+          <w:rFonts w:ascii="Cambria" w:hAnsi="Cambria" w:cstheme="minorHAnsi"/>
+          <w:color w:val="000000" w:themeColor="text1"/>
+        </w:rPr>
+        <w:t>Bonds</w:t>
+      </w:r>
+      <w:r>
+        <w:rPr>
+          <w:rFonts w:ascii="Cambria" w:hAnsi="Cambria" w:cstheme="minorHAnsi"/>
+          <w:color w:val="000000" w:themeColor="text1"/>
+        </w:rPr>
+        <w:t>, Futures; Bloomberg Market Concepts Certified)</w:t>
+      </w:r>
+    </w:p>
+    <w:p>
+      <w:pPr>
         <w:pStyle w:val="Heading1"/>
         <w:spacing w:before="100" w:after="60"/>
         <w:rPr>
@@ -1885,66 +2193,34 @@
           <w:rFonts w:ascii="Cambria" w:hAnsi="Cambria" w:cstheme="minorHAnsi"/>
           <w:color w:val="005A9E"/>
         </w:rPr>
-        <w:t>Skill</w:t>
-      </w:r>
-      <w:r>
-        <w:rPr>
-          <w:rFonts w:ascii="Cambria" w:hAnsi="Cambria" w:cstheme="minorHAnsi"/>
-          <w:color w:val="005A9E"/>
-        </w:rPr>
-        <w:t>s</w:t>
+        <w:t>Projects</w:t>
       </w:r>
     </w:p>
     <w:p>
       <w:pPr>
-        <w:spacing w:after="60"/>
+        <w:spacing w:after="0" w:line="276" w:lineRule="auto"/>
         <w:jc w:val="both"/>
         <w:rPr>
           <w:rFonts w:ascii="Cambria" w:hAnsi="Cambria" w:cstheme="minorHAnsi"/>
-          <w:b/>
-          <w:color w:val="000000" w:themeColor="text1"/>
-        </w:rPr>
-      </w:pPr>
-      <w:r>
-        <w:rPr>
-          <w:rFonts w:ascii="Cambria" w:hAnsi="Cambria" w:cstheme="minorHAnsi"/>
-          <w:b/>
-          <w:bCs/>
-          <w:color w:val="000000" w:themeColor="text1"/>
-        </w:rPr>
-        <w:t xml:space="preserve">Software: </w:t>
-      </w:r>
-      <w:r>
-        <w:rPr>
-          <w:rFonts w:ascii="Cambria" w:hAnsi="Cambria" w:cstheme="minorHAnsi"/>
-          <w:color w:val="000000" w:themeColor="text1"/>
-        </w:rPr>
-        <w:t xml:space="preserve">C++, C, Python, JavaScript, </w:t>
-      </w:r>
-      <w:r>
-        <w:rPr>
-          <w:rFonts w:ascii="Cambria" w:hAnsi="Cambria" w:cstheme="minorHAnsi"/>
-          <w:color w:val="000000" w:themeColor="text1"/>
-        </w:rPr>
-        <w:t xml:space="preserve">Vue.js, jQuery, </w:t>
-      </w:r>
-      <w:r>
-        <w:rPr>
-          <w:rFonts w:ascii="Cambria" w:hAnsi="Cambria" w:cstheme="minorHAnsi"/>
-          <w:color w:val="000000" w:themeColor="text1"/>
-        </w:rPr>
-        <w:t>HTML, CSS</w:t>
-      </w:r>
-      <w:r>
-        <w:rPr>
-          <w:rFonts w:ascii="Cambria" w:hAnsi="Cambria" w:cstheme="minorHAnsi"/>
-          <w:color w:val="000000" w:themeColor="text1"/>
-        </w:rPr>
-        <w:t>, Bootstrap,</w:t>
-      </w:r>
-      <w:r>
-        <w:rPr>
-          <w:rFonts w:ascii="Cambria" w:hAnsi="Cambria" w:cstheme="minorHAnsi"/>
+          <w:color w:val="000000" w:themeColor="text1"/>
+        </w:rPr>
+      </w:pPr>
+      <w:proofErr w:type="spellStart"/>
+      <w:r>
+        <w:rPr>
+          <w:rFonts w:ascii="Cambria" w:hAnsi="Cambria" w:cstheme="minorHAnsi"/>
+          <w:b/>
+          <w:bCs/>
+          <w:color w:val="000000" w:themeColor="text1"/>
+        </w:rPr>
+        <w:t>SpartaHack</w:t>
+      </w:r>
+      <w:proofErr w:type="spellEnd"/>
+      <w:r>
+        <w:rPr>
+          <w:rFonts w:ascii="Cambria" w:hAnsi="Cambria" w:cstheme="minorHAnsi"/>
+          <w:b/>
+          <w:bCs/>
           <w:color w:val="000000" w:themeColor="text1"/>
         </w:rPr>
         <w:t xml:space="preserve"> </w:t>
@@ -1952,69 +2228,35 @@
       <w:r>
         <w:rPr>
           <w:rFonts w:ascii="Cambria" w:hAnsi="Cambria" w:cstheme="minorHAnsi"/>
-          <w:color w:val="000000" w:themeColor="text1"/>
-        </w:rPr>
-        <w:t>REST</w:t>
-      </w:r>
-      <w:r>
-        <w:rPr>
-          <w:rFonts w:ascii="Cambria" w:hAnsi="Cambria" w:cstheme="minorHAnsi"/>
-          <w:color w:val="000000" w:themeColor="text1"/>
-        </w:rPr>
-        <w:t>ful</w:t>
-      </w:r>
-      <w:r>
-        <w:rPr>
-          <w:rFonts w:ascii="Cambria" w:hAnsi="Cambria" w:cstheme="minorHAnsi"/>
-          <w:color w:val="000000" w:themeColor="text1"/>
-        </w:rPr>
-        <w:t xml:space="preserve"> API, </w:t>
-      </w:r>
-      <w:r>
-        <w:rPr>
-          <w:rFonts w:ascii="Cambria" w:hAnsi="Cambria" w:cstheme="minorHAnsi"/>
-          <w:color w:val="000000" w:themeColor="text1"/>
-        </w:rPr>
-        <w:t xml:space="preserve">Microsoft Excel, </w:t>
-      </w:r>
-      <w:r>
-        <w:rPr>
-          <w:rFonts w:ascii="Cambria" w:hAnsi="Cambria" w:cstheme="minorHAnsi"/>
-          <w:color w:val="000000" w:themeColor="text1"/>
-        </w:rPr>
-        <w:t xml:space="preserve">GitHub, Git, Perforce, </w:t>
-      </w:r>
-      <w:r>
-        <w:rPr>
-          <w:rFonts w:ascii="Cambria" w:hAnsi="Cambria" w:cstheme="minorHAnsi"/>
-          <w:color w:val="000000" w:themeColor="text1"/>
-        </w:rPr>
-        <w:t>Vector CAP</w:t>
-      </w:r>
-      <w:r>
-        <w:rPr>
-          <w:rFonts w:ascii="Cambria" w:hAnsi="Cambria" w:cstheme="minorHAnsi"/>
-          <w:color w:val="000000" w:themeColor="text1"/>
-        </w:rPr>
-        <w:t>L &amp;</w:t>
-      </w:r>
-      <w:r>
-        <w:rPr>
-          <w:rFonts w:ascii="Cambria" w:hAnsi="Cambria" w:cstheme="minorHAnsi"/>
-          <w:color w:val="000000" w:themeColor="text1"/>
-        </w:rPr>
-        <w:t xml:space="preserve"> CANoe &amp; CANalyzer, </w:t>
-      </w:r>
-      <w:r>
-        <w:rPr>
-          <w:rFonts w:ascii="Cambria" w:hAnsi="Cambria" w:cstheme="minorHAnsi"/>
-          <w:color w:val="000000" w:themeColor="text1"/>
-        </w:rPr>
-        <w:t>IBM Rational Jazz</w:t>
-      </w:r>
-      <w:r>
-        <w:rPr>
-          <w:rFonts w:ascii="Cambria" w:hAnsi="Cambria" w:cstheme="minorHAnsi"/>
+          <w:b/>
+          <w:bCs/>
+          <w:color w:val="000000" w:themeColor="text1"/>
+        </w:rPr>
+        <w:t>9 Hackathon</w:t>
+      </w:r>
+      <w:r>
+        <w:rPr>
+          <w:rFonts w:ascii="Cambria" w:hAnsi="Cambria" w:cstheme="minorHAnsi"/>
+          <w:b/>
+          <w:bCs/>
+          <w:color w:val="000000" w:themeColor="text1"/>
+        </w:rPr>
+        <w:t xml:space="preserve"> (</w:t>
+      </w:r>
+      <w:r>
+        <w:rPr>
+          <w:rFonts w:ascii="Cambria" w:hAnsi="Cambria" w:cstheme="minorHAnsi"/>
+          <w:b/>
+          <w:bCs/>
+          <w:color w:val="000000" w:themeColor="text1"/>
+        </w:rPr>
+        <w:t>Python</w:t>
+      </w:r>
+      <w:r>
+        <w:rPr>
+          <w:rFonts w:ascii="Cambria" w:hAnsi="Cambria" w:cstheme="minorHAnsi"/>
+          <w:b/>
+          <w:bCs/>
           <w:color w:val="000000" w:themeColor="text1"/>
         </w:rPr>
         <w:t xml:space="preserve">, </w:t>
@@ -2022,28 +2264,83 @@
       <w:r>
         <w:rPr>
           <w:rFonts w:ascii="Cambria" w:hAnsi="Cambria" w:cstheme="minorHAnsi"/>
-          <w:color w:val="000000" w:themeColor="text1"/>
-        </w:rPr>
-        <w:t>Raspberry Pi</w:t>
-      </w:r>
-      <w:r>
-        <w:rPr>
-          <w:rFonts w:ascii="Cambria" w:hAnsi="Cambria" w:cstheme="minorHAnsi"/>
-          <w:color w:val="000000" w:themeColor="text1"/>
-        </w:rPr>
-        <w:t>, VS Code</w:t>
-      </w:r>
-      <w:r>
-        <w:rPr>
-          <w:rFonts w:ascii="Cambria" w:hAnsi="Cambria" w:cstheme="minorHAnsi"/>
-          <w:color w:val="000000" w:themeColor="text1"/>
-        </w:rPr>
-        <w:t>, Bash</w:t>
+          <w:b/>
+          <w:bCs/>
+          <w:color w:val="000000" w:themeColor="text1"/>
+        </w:rPr>
+        <w:t>Flask, React, Tailwind</w:t>
+      </w:r>
+      <w:r>
+        <w:rPr>
+          <w:rFonts w:ascii="Cambria" w:hAnsi="Cambria" w:cstheme="minorHAnsi"/>
+          <w:b/>
+          <w:bCs/>
+          <w:color w:val="000000" w:themeColor="text1"/>
+        </w:rPr>
+        <w:t xml:space="preserve">): </w:t>
+      </w:r>
+      <w:r>
+        <w:rPr>
+          <w:rFonts w:ascii="Cambria" w:hAnsi="Cambria" w:cstheme="minorHAnsi"/>
+          <w:color w:val="000000" w:themeColor="text1"/>
+        </w:rPr>
+        <w:t>“</w:t>
+      </w:r>
+      <w:proofErr w:type="spellStart"/>
+      <w:r>
+        <w:rPr>
+          <w:rFonts w:ascii="Cambria" w:hAnsi="Cambria" w:cstheme="minorHAnsi"/>
+          <w:color w:val="000000" w:themeColor="text1"/>
+        </w:rPr>
+        <w:t>MichMoney</w:t>
+      </w:r>
+      <w:proofErr w:type="spellEnd"/>
+      <w:r>
+        <w:rPr>
+          <w:rFonts w:ascii="Cambria" w:hAnsi="Cambria" w:cstheme="minorHAnsi"/>
+          <w:color w:val="000000" w:themeColor="text1"/>
+        </w:rPr>
+        <w:t>”</w:t>
+      </w:r>
+      <w:r>
+        <w:rPr>
+          <w:rFonts w:ascii="Cambria" w:hAnsi="Cambria" w:cstheme="minorHAnsi"/>
+          <w:color w:val="000000" w:themeColor="text1"/>
+        </w:rPr>
+        <w:t xml:space="preserve">; Created a FinTech web app </w:t>
+      </w:r>
+      <w:r>
+        <w:rPr>
+          <w:rFonts w:ascii="Cambria" w:hAnsi="Cambria" w:cstheme="minorHAnsi"/>
+          <w:color w:val="000000" w:themeColor="text1"/>
+        </w:rPr>
+        <w:t>with live-market global Forex visualization, and earnings call transcript analysis heatmap using NLP; Won Best FinTech Hack for Best Use of Digital</w:t>
+      </w:r>
+      <w:r>
+        <w:rPr>
+          <w:rFonts w:ascii="Cambria" w:hAnsi="Cambria" w:cstheme="minorHAnsi"/>
+          <w:color w:val="000000" w:themeColor="text1"/>
+        </w:rPr>
+        <w:t xml:space="preserve"> </w:t>
+      </w:r>
+      <w:r>
+        <w:rPr>
+          <w:rFonts w:ascii="Cambria" w:hAnsi="Cambria" w:cstheme="minorHAnsi"/>
+          <w:color w:val="000000" w:themeColor="text1"/>
+        </w:rPr>
+        <w:t>Currency</w:t>
+      </w:r>
+      <w:r>
+        <w:rPr>
+          <w:rFonts w:ascii="Cambria" w:hAnsi="Cambria" w:cstheme="minorHAnsi"/>
+          <w:color w:val="000000" w:themeColor="text1"/>
+        </w:rPr>
+        <w:t xml:space="preserve"> out of 486 participants</w:t>
       </w:r>
     </w:p>
     <w:p>
       <w:pPr>
-        <w:spacing w:after="60"/>
+        <w:spacing w:after="0" w:line="276" w:lineRule="auto"/>
         <w:jc w:val="both"/>
         <w:rPr>
           <w:rFonts w:ascii="Cambria" w:hAnsi="Cambria" w:cstheme="minorHAnsi"/>
@@ -2057,12 +2354,47 @@
           <w:bCs/>
           <w:color w:val="000000" w:themeColor="text1"/>
         </w:rPr>
-        <w:t>Abilities:</w:t>
-      </w:r>
-      <w:r>
-        <w:rPr>
-          <w:rFonts w:ascii="Cambria" w:hAnsi="Cambria" w:cstheme="minorHAnsi"/>
-          <w:b/>
+        <w:t>MHacks-16 Hackathon</w:t>
+      </w:r>
+      <w:r>
+        <w:rPr>
+          <w:rFonts w:ascii="Cambria" w:hAnsi="Cambria" w:cstheme="minorHAnsi"/>
+          <w:b/>
+          <w:bCs/>
+          <w:color w:val="000000" w:themeColor="text1"/>
+        </w:rPr>
+        <w:t xml:space="preserve"> (</w:t>
+      </w:r>
+      <w:r>
+        <w:rPr>
+          <w:rFonts w:ascii="Cambria" w:hAnsi="Cambria" w:cstheme="minorHAnsi"/>
+          <w:b/>
+          <w:bCs/>
+          <w:color w:val="000000" w:themeColor="text1"/>
+        </w:rPr>
+        <w:t xml:space="preserve">Python, </w:t>
+      </w:r>
+      <w:r>
+        <w:rPr>
+          <w:rFonts w:ascii="Cambria" w:hAnsi="Cambria" w:cstheme="minorHAnsi"/>
+          <w:b/>
+          <w:bCs/>
+          <w:color w:val="000000" w:themeColor="text1"/>
+        </w:rPr>
+        <w:t>Flask, Tailwind, React, Google Cloud</w:t>
+      </w:r>
+      <w:r>
+        <w:rPr>
+          <w:rFonts w:ascii="Cambria" w:hAnsi="Cambria" w:cstheme="minorHAnsi"/>
+          <w:b/>
+          <w:bCs/>
+          <w:color w:val="000000" w:themeColor="text1"/>
+        </w:rPr>
+        <w:t>):</w:t>
+      </w:r>
+      <w:r>
+        <w:rPr>
+          <w:rFonts w:ascii="Cambria" w:hAnsi="Cambria" w:cstheme="minorHAnsi"/>
           <w:color w:val="000000" w:themeColor="text1"/>
         </w:rPr>
         <w:t xml:space="preserve"> </w:t>
@@ -2072,130 +2404,245 @@
           <w:rFonts w:ascii="Cambria" w:hAnsi="Cambria" w:cstheme="minorHAnsi"/>
           <w:color w:val="000000" w:themeColor="text1"/>
         </w:rPr>
-        <w:t xml:space="preserve">Object-Oriented </w:t>
-      </w:r>
-      <w:r>
-        <w:rPr>
-          <w:rFonts w:ascii="Cambria" w:hAnsi="Cambria" w:cstheme="minorHAnsi"/>
-          <w:color w:val="000000" w:themeColor="text1"/>
-        </w:rPr>
-        <w:t>Programming</w:t>
-      </w:r>
-      <w:r>
-        <w:rPr>
-          <w:rFonts w:ascii="Cambria" w:hAnsi="Cambria" w:cstheme="minorHAnsi"/>
-          <w:b/>
-          <w:color w:val="000000" w:themeColor="text1"/>
-        </w:rPr>
-        <w:t>,</w:t>
-      </w:r>
-      <w:r>
-        <w:rPr>
-          <w:rFonts w:ascii="Cambria" w:hAnsi="Cambria" w:cstheme="minorHAnsi"/>
-          <w:color w:val="000000" w:themeColor="text1"/>
-        </w:rPr>
-        <w:t xml:space="preserve"> </w:t>
-      </w:r>
-      <w:r>
-        <w:rPr>
-          <w:rFonts w:ascii="Cambria" w:hAnsi="Cambria" w:cstheme="minorHAnsi"/>
-          <w:color w:val="000000" w:themeColor="text1"/>
-        </w:rPr>
-        <w:t>Web</w:t>
-      </w:r>
-      <w:r>
-        <w:rPr>
-          <w:rFonts w:ascii="Cambria" w:hAnsi="Cambria" w:cstheme="minorHAnsi"/>
-          <w:color w:val="000000" w:themeColor="text1"/>
-        </w:rPr>
-        <w:t xml:space="preserve"> Design, Team Leadership</w:t>
-      </w:r>
-      <w:r>
-        <w:rPr>
-          <w:rFonts w:ascii="Cambria" w:hAnsi="Cambria" w:cstheme="minorHAnsi"/>
-          <w:color w:val="000000" w:themeColor="text1"/>
-        </w:rPr>
-        <w:t xml:space="preserve">, </w:t>
-      </w:r>
-      <w:r>
-        <w:rPr>
-          <w:rFonts w:ascii="Cambria" w:hAnsi="Cambria" w:cstheme="minorHAnsi"/>
-          <w:color w:val="000000" w:themeColor="text1"/>
-        </w:rPr>
-        <w:t>Radica</w:t>
-      </w:r>
-      <w:r>
-        <w:rPr>
-          <w:rFonts w:ascii="Cambria" w:hAnsi="Cambria" w:cstheme="minorHAnsi"/>
-          <w:color w:val="000000" w:themeColor="text1"/>
-        </w:rPr>
-        <w:t>l Candor</w:t>
-      </w:r>
-      <w:r>
-        <w:rPr>
-          <w:rFonts w:ascii="Cambria" w:hAnsi="Cambria" w:cstheme="minorHAnsi"/>
-          <w:color w:val="000000" w:themeColor="text1"/>
-        </w:rPr>
-        <w:t>,</w:t>
-      </w:r>
-      <w:r>
-        <w:rPr>
-          <w:rFonts w:ascii="Cambria" w:hAnsi="Cambria" w:cstheme="minorHAnsi"/>
-          <w:color w:val="000000" w:themeColor="text1"/>
-        </w:rPr>
-        <w:t xml:space="preserve"> </w:t>
-      </w:r>
-      <w:r>
-        <w:rPr>
-          <w:rFonts w:ascii="Cambria" w:hAnsi="Cambria" w:cstheme="minorHAnsi"/>
-          <w:color w:val="000000" w:themeColor="text1"/>
-        </w:rPr>
-        <w:t>Proactive Efficiency</w:t>
-      </w:r>
-      <w:r>
-        <w:rPr>
-          <w:rFonts w:ascii="Cambria" w:hAnsi="Cambria" w:cstheme="minorHAnsi"/>
-          <w:color w:val="000000" w:themeColor="text1"/>
-        </w:rPr>
-        <w:t xml:space="preserve">, </w:t>
-      </w:r>
-      <w:r>
-        <w:rPr>
-          <w:rFonts w:ascii="Cambria" w:hAnsi="Cambria" w:cstheme="minorHAnsi"/>
-          <w:color w:val="000000" w:themeColor="text1"/>
-        </w:rPr>
-        <w:t xml:space="preserve">Advanced Financial Market Analysis (Stocks, Options, </w:t>
-      </w:r>
-      <w:r>
-        <w:rPr>
-          <w:rFonts w:ascii="Cambria" w:hAnsi="Cambria" w:cstheme="minorHAnsi"/>
-          <w:color w:val="000000" w:themeColor="text1"/>
-        </w:rPr>
-        <w:t>Bonds</w:t>
-      </w:r>
-      <w:r>
-        <w:rPr>
-          <w:rFonts w:ascii="Cambria" w:hAnsi="Cambria" w:cstheme="minorHAnsi"/>
-          <w:color w:val="000000" w:themeColor="text1"/>
-        </w:rPr>
-        <w:t>, Futures; Bloomberg Market Concepts Certified)</w:t>
+        <w:t>“</w:t>
+      </w:r>
+      <w:proofErr w:type="spellStart"/>
+      <w:r>
+        <w:rPr>
+          <w:rFonts w:ascii="Cambria" w:hAnsi="Cambria" w:cstheme="minorHAnsi"/>
+          <w:color w:val="000000" w:themeColor="text1"/>
+        </w:rPr>
+        <w:t>WolvWealth</w:t>
+      </w:r>
+      <w:proofErr w:type="spellEnd"/>
+      <w:r>
+        <w:rPr>
+          <w:rFonts w:ascii="Cambria" w:hAnsi="Cambria" w:cstheme="minorHAnsi"/>
+          <w:color w:val="000000" w:themeColor="text1"/>
+        </w:rPr>
+        <w:t>”</w:t>
+      </w:r>
+      <w:r>
+        <w:rPr>
+          <w:rFonts w:ascii="Cambria" w:hAnsi="Cambria" w:cstheme="minorHAnsi"/>
+          <w:color w:val="000000" w:themeColor="text1"/>
+        </w:rPr>
+        <w:t xml:space="preserve">; </w:t>
+      </w:r>
+      <w:r>
+        <w:rPr>
+          <w:rFonts w:ascii="Cambria" w:hAnsi="Cambria" w:cstheme="minorHAnsi"/>
+          <w:color w:val="000000" w:themeColor="text1"/>
+        </w:rPr>
+        <w:t>Developed a</w:t>
+      </w:r>
+      <w:r>
+        <w:rPr>
+          <w:rFonts w:ascii="Cambria" w:hAnsi="Cambria" w:cstheme="minorHAnsi"/>
+          <w:color w:val="000000" w:themeColor="text1"/>
+        </w:rPr>
+        <w:t xml:space="preserve"> portfolio optimization web app with a dashboard that allows users to create optimal, data-driven portfolios given initial stock holdings and uninvested cash; Runner-up for Best Financial Hack</w:t>
+      </w:r>
+      <w:r>
+        <w:rPr>
+          <w:rFonts w:ascii="Cambria" w:hAnsi="Cambria" w:cstheme="minorHAnsi"/>
+          <w:color w:val="000000" w:themeColor="text1"/>
+        </w:rPr>
+        <w:t xml:space="preserve"> out of 357 participants</w:t>
       </w:r>
     </w:p>
     <w:p>
       <w:pPr>
-        <w:pStyle w:val="Heading1"/>
-        <w:spacing w:before="100" w:after="60"/>
-        <w:rPr>
-          <w:rFonts w:ascii="Cambria" w:hAnsi="Cambria" w:cstheme="minorHAnsi"/>
-          <w:color w:val="005A9E"/>
-        </w:rPr>
-      </w:pPr>
-      <w:r>
-        <w:rPr>
-          <w:rFonts w:ascii="Cambria" w:hAnsi="Cambria" w:cstheme="minorHAnsi"/>
-          <w:color w:val="005A9E"/>
-        </w:rPr>
-        <w:t>Projects</w:t>
+        <w:spacing w:after="0" w:line="276" w:lineRule="auto"/>
+        <w:jc w:val="both"/>
+        <w:rPr>
+          <w:rFonts w:ascii="Cambria" w:hAnsi="Cambria" w:cstheme="minorHAnsi"/>
+          <w:color w:val="000000" w:themeColor="text1"/>
+        </w:rPr>
+      </w:pPr>
+      <w:r>
+        <w:rPr>
+          <w:rFonts w:ascii="Cambria" w:hAnsi="Cambria" w:cstheme="minorHAnsi"/>
+          <w:b/>
+          <w:bCs/>
+          <w:color w:val="000000" w:themeColor="text1"/>
+        </w:rPr>
+        <w:t>Multi</w:t>
+      </w:r>
+      <w:r>
+        <w:rPr>
+          <w:rFonts w:ascii="Cambria" w:hAnsi="Cambria" w:cstheme="minorHAnsi"/>
+          <w:b/>
+          <w:bCs/>
+          <w:color w:val="000000" w:themeColor="text1"/>
+        </w:rPr>
+        <w:t>-Purpose Discord Bot</w:t>
+      </w:r>
+      <w:r>
+        <w:rPr>
+          <w:rFonts w:ascii="Cambria" w:hAnsi="Cambria" w:cstheme="minorHAnsi"/>
+          <w:b/>
+          <w:bCs/>
+          <w:color w:val="000000" w:themeColor="text1"/>
+        </w:rPr>
+        <w:t xml:space="preserve"> (</w:t>
+      </w:r>
+      <w:r>
+        <w:rPr>
+          <w:rFonts w:ascii="Cambria" w:hAnsi="Cambria" w:cstheme="minorHAnsi"/>
+          <w:b/>
+          <w:bCs/>
+          <w:color w:val="000000" w:themeColor="text1"/>
+        </w:rPr>
+        <w:t>JavaScript</w:t>
+      </w:r>
+      <w:r>
+        <w:rPr>
+          <w:rFonts w:ascii="Cambria" w:hAnsi="Cambria" w:cstheme="minorHAnsi"/>
+          <w:b/>
+          <w:bCs/>
+          <w:color w:val="000000" w:themeColor="text1"/>
+        </w:rPr>
+        <w:t>,</w:t>
+      </w:r>
+      <w:r>
+        <w:rPr>
+          <w:rFonts w:ascii="Cambria" w:hAnsi="Cambria" w:cstheme="minorHAnsi"/>
+          <w:b/>
+          <w:bCs/>
+          <w:color w:val="000000" w:themeColor="text1"/>
+        </w:rPr>
+        <w:t xml:space="preserve"> </w:t>
+      </w:r>
+      <w:r>
+        <w:rPr>
+          <w:rFonts w:ascii="Cambria" w:hAnsi="Cambria" w:cstheme="minorHAnsi"/>
+          <w:b/>
+          <w:bCs/>
+          <w:color w:val="000000" w:themeColor="text1"/>
+        </w:rPr>
+        <w:t>MongoDB</w:t>
+      </w:r>
+      <w:r>
+        <w:rPr>
+          <w:rFonts w:ascii="Cambria" w:hAnsi="Cambria" w:cstheme="minorHAnsi"/>
+          <w:b/>
+          <w:bCs/>
+          <w:color w:val="000000" w:themeColor="text1"/>
+        </w:rPr>
+        <w:t xml:space="preserve">): </w:t>
+      </w:r>
+      <w:r>
+        <w:rPr>
+          <w:rFonts w:ascii="Cambria" w:hAnsi="Cambria" w:cstheme="minorHAnsi"/>
+          <w:color w:val="000000" w:themeColor="text1"/>
+        </w:rPr>
+        <w:t>Utilized Discord API to implement</w:t>
+      </w:r>
+      <w:r>
+        <w:rPr>
+          <w:rFonts w:ascii="Cambria" w:hAnsi="Cambria" w:cstheme="minorHAnsi"/>
+          <w:color w:val="000000" w:themeColor="text1"/>
+        </w:rPr>
+        <w:t xml:space="preserve"> server</w:t>
+      </w:r>
+      <w:r>
+        <w:rPr>
+          <w:rFonts w:ascii="Cambria" w:hAnsi="Cambria" w:cstheme="minorHAnsi"/>
+          <w:color w:val="000000" w:themeColor="text1"/>
+        </w:rPr>
+        <w:t xml:space="preserve"> </w:t>
+      </w:r>
+      <w:r>
+        <w:rPr>
+          <w:rFonts w:ascii="Cambria" w:hAnsi="Cambria" w:cstheme="minorHAnsi"/>
+          <w:color w:val="000000" w:themeColor="text1"/>
+        </w:rPr>
+        <w:t>management capabilities</w:t>
+      </w:r>
+      <w:r>
+        <w:rPr>
+          <w:rFonts w:ascii="Cambria" w:hAnsi="Cambria" w:cstheme="minorHAnsi"/>
+          <w:color w:val="000000" w:themeColor="text1"/>
+        </w:rPr>
+        <w:t xml:space="preserve"> and other</w:t>
+      </w:r>
+      <w:r>
+        <w:rPr>
+          <w:rFonts w:ascii="Cambria" w:hAnsi="Cambria" w:cstheme="minorHAnsi"/>
+          <w:color w:val="000000" w:themeColor="text1"/>
+        </w:rPr>
+        <w:t xml:space="preserve"> </w:t>
+      </w:r>
+      <w:r>
+        <w:rPr>
+          <w:rFonts w:ascii="Cambria" w:hAnsi="Cambria" w:cstheme="minorHAnsi"/>
+          <w:color w:val="000000" w:themeColor="text1"/>
+        </w:rPr>
+        <w:t xml:space="preserve">entertainment </w:t>
+      </w:r>
+      <w:r>
+        <w:rPr>
+          <w:rFonts w:ascii="Cambria" w:hAnsi="Cambria" w:cstheme="minorHAnsi"/>
+          <w:color w:val="000000" w:themeColor="text1"/>
+        </w:rPr>
+        <w:t>features like a casino</w:t>
+      </w:r>
+      <w:r>
+        <w:rPr>
+          <w:rFonts w:ascii="Cambria" w:hAnsi="Cambria" w:cstheme="minorHAnsi"/>
+          <w:color w:val="000000" w:themeColor="text1"/>
+        </w:rPr>
+        <w:t xml:space="preserve">, </w:t>
+      </w:r>
+      <w:r>
+        <w:rPr>
+          <w:rFonts w:ascii="Cambria" w:hAnsi="Cambria" w:cstheme="minorHAnsi"/>
+          <w:color w:val="000000" w:themeColor="text1"/>
+        </w:rPr>
+        <w:t>econom</w:t>
+      </w:r>
+      <w:r>
+        <w:rPr>
+          <w:rFonts w:ascii="Cambria" w:hAnsi="Cambria" w:cstheme="minorHAnsi"/>
+          <w:color w:val="000000" w:themeColor="text1"/>
+        </w:rPr>
+        <w:t>y</w:t>
+      </w:r>
+      <w:r>
+        <w:rPr>
+          <w:rFonts w:ascii="Cambria" w:hAnsi="Cambria" w:cstheme="minorHAnsi"/>
+          <w:color w:val="000000" w:themeColor="text1"/>
+        </w:rPr>
+        <w:t>, and games</w:t>
+      </w:r>
+      <w:r>
+        <w:rPr>
+          <w:rFonts w:ascii="Cambria" w:hAnsi="Cambria" w:cstheme="minorHAnsi"/>
+          <w:color w:val="000000" w:themeColor="text1"/>
+        </w:rPr>
+        <w:t xml:space="preserve">; </w:t>
+      </w:r>
+      <w:r>
+        <w:rPr>
+          <w:rFonts w:ascii="Cambria" w:hAnsi="Cambria" w:cstheme="minorHAnsi"/>
+          <w:color w:val="000000" w:themeColor="text1"/>
+        </w:rPr>
+        <w:t xml:space="preserve">Self-hosted </w:t>
+      </w:r>
+      <w:r>
+        <w:rPr>
+          <w:rFonts w:ascii="Cambria" w:hAnsi="Cambria" w:cstheme="minorHAnsi"/>
+          <w:color w:val="000000" w:themeColor="text1"/>
+        </w:rPr>
+        <w:t xml:space="preserve">on </w:t>
+      </w:r>
+      <w:r>
+        <w:rPr>
+          <w:rFonts w:ascii="Cambria" w:hAnsi="Cambria" w:cstheme="minorHAnsi"/>
+          <w:color w:val="000000" w:themeColor="text1"/>
+        </w:rPr>
+        <w:t>Raspberry Pi</w:t>
       </w:r>
     </w:p>
     <w:p>
@@ -2214,43 +2661,67 @@
           <w:bCs/>
           <w:color w:val="000000" w:themeColor="text1"/>
         </w:rPr>
-        <w:t>MHacks-16 Hackathon</w:t>
-      </w:r>
-      <w:r>
-        <w:rPr>
-          <w:rFonts w:ascii="Cambria" w:hAnsi="Cambria" w:cstheme="minorHAnsi"/>
-          <w:b/>
-          <w:bCs/>
-          <w:color w:val="000000" w:themeColor="text1"/>
-        </w:rPr>
-        <w:t xml:space="preserve"> (</w:t>
-      </w:r>
-      <w:r>
-        <w:rPr>
-          <w:rFonts w:ascii="Cambria" w:hAnsi="Cambria" w:cstheme="minorHAnsi"/>
-          <w:b/>
-          <w:bCs/>
-          <w:color w:val="000000" w:themeColor="text1"/>
-        </w:rPr>
-        <w:t xml:space="preserve">Python, </w:t>
-      </w:r>
-      <w:r>
-        <w:rPr>
-          <w:rFonts w:ascii="Cambria" w:hAnsi="Cambria" w:cstheme="minorHAnsi"/>
-          <w:b/>
-          <w:bCs/>
-          <w:color w:val="000000" w:themeColor="text1"/>
-        </w:rPr>
-        <w:t>Flask, Tailwind, React, Google Cloud</w:t>
-      </w:r>
-      <w:r>
-        <w:rPr>
-          <w:rFonts w:ascii="Cambria" w:hAnsi="Cambria" w:cstheme="minorHAnsi"/>
-          <w:b/>
-          <w:bCs/>
-          <w:color w:val="000000" w:themeColor="text1"/>
-        </w:rPr>
-        <w:t>):</w:t>
+        <w:t>Recipe Book Website (HTML, Bootstrap, Vue.js</w:t>
+      </w:r>
+      <w:r>
+        <w:rPr>
+          <w:rFonts w:ascii="Cambria" w:hAnsi="Cambria" w:cstheme="minorHAnsi"/>
+          <w:b/>
+          <w:bCs/>
+          <w:color w:val="000000" w:themeColor="text1"/>
+        </w:rPr>
+        <w:t>, JSON</w:t>
+      </w:r>
+      <w:r>
+        <w:rPr>
+          <w:rFonts w:ascii="Cambria" w:hAnsi="Cambria" w:cstheme="minorHAnsi"/>
+          <w:b/>
+          <w:bCs/>
+          <w:color w:val="000000" w:themeColor="text1"/>
+        </w:rPr>
+        <w:t xml:space="preserve">): </w:t>
+      </w:r>
+      <w:r>
+        <w:rPr>
+          <w:rFonts w:ascii="Cambria" w:hAnsi="Cambria" w:cstheme="minorHAnsi"/>
+          <w:color w:val="000000" w:themeColor="text1"/>
+        </w:rPr>
+        <w:t xml:space="preserve">Created </w:t>
+      </w:r>
+      <w:r>
+        <w:rPr>
+          <w:rFonts w:ascii="Cambria" w:hAnsi="Cambria" w:cstheme="minorHAnsi"/>
+          <w:color w:val="000000" w:themeColor="text1"/>
+        </w:rPr>
+        <w:t xml:space="preserve">highly </w:t>
+      </w:r>
+      <w:r>
+        <w:rPr>
+          <w:rFonts w:ascii="Cambria" w:hAnsi="Cambria" w:cstheme="minorHAnsi"/>
+          <w:color w:val="000000" w:themeColor="text1"/>
+        </w:rPr>
+        <w:t>e</w:t>
+      </w:r>
+      <w:r>
+        <w:rPr>
+          <w:rFonts w:ascii="Cambria" w:hAnsi="Cambria" w:cstheme="minorHAnsi"/>
+          <w:color w:val="000000" w:themeColor="text1"/>
+        </w:rPr>
+        <w:t>xtensible r</w:t>
+      </w:r>
+      <w:r>
+        <w:rPr>
+          <w:rFonts w:ascii="Cambria" w:hAnsi="Cambria" w:cstheme="minorHAnsi"/>
+          <w:color w:val="000000" w:themeColor="text1"/>
+        </w:rPr>
+        <w:t xml:space="preserve">ecipe book </w:t>
+      </w:r>
+      <w:r>
+        <w:rPr>
+          <w:rFonts w:ascii="Cambria" w:hAnsi="Cambria" w:cstheme="minorHAnsi"/>
+          <w:color w:val="000000" w:themeColor="text1"/>
+        </w:rPr>
+        <w:t>website containing</w:t>
       </w:r>
       <w:r>
         <w:rPr>
@@ -2264,96 +2735,18 @@
           <w:rFonts w:ascii="Cambria" w:hAnsi="Cambria" w:cstheme="minorHAnsi"/>
           <w:color w:val="000000" w:themeColor="text1"/>
         </w:rPr>
-        <w:t>“WolvWealth”</w:t>
-      </w:r>
-      <w:r>
-        <w:rPr>
-          <w:rFonts w:ascii="Cambria" w:hAnsi="Cambria" w:cstheme="minorHAnsi"/>
-          <w:color w:val="000000" w:themeColor="text1"/>
-        </w:rPr>
-        <w:t xml:space="preserve">; </w:t>
-      </w:r>
-      <w:r>
-        <w:rPr>
-          <w:rFonts w:ascii="Cambria" w:hAnsi="Cambria" w:cstheme="minorHAnsi"/>
-          <w:color w:val="000000" w:themeColor="text1"/>
-        </w:rPr>
-        <w:t>Developed a</w:t>
-      </w:r>
-      <w:r>
-        <w:rPr>
-          <w:rFonts w:ascii="Cambria" w:hAnsi="Cambria" w:cstheme="minorHAnsi"/>
-          <w:color w:val="000000" w:themeColor="text1"/>
-        </w:rPr>
-        <w:t xml:space="preserve"> portfolio optimization web app with a dashboard that allows users to create optimal, data-driven portfolios given initial stock holdings and uninvested cash; Runner-up for Best Financial Hack</w:t>
-      </w:r>
-      <w:r>
-        <w:rPr>
-          <w:rFonts w:ascii="Cambria" w:hAnsi="Cambria" w:cstheme="minorHAnsi"/>
-          <w:color w:val="000000" w:themeColor="text1"/>
-        </w:rPr>
-        <w:t xml:space="preserve"> out of 357 participants</w:t>
-      </w:r>
-    </w:p>
-    <w:p>
-      <w:pPr>
-        <w:spacing w:after="0" w:line="276" w:lineRule="auto"/>
-        <w:jc w:val="both"/>
-        <w:rPr>
-          <w:rFonts w:ascii="Cambria" w:hAnsi="Cambria" w:cstheme="minorHAnsi"/>
-          <w:color w:val="000000" w:themeColor="text1"/>
-        </w:rPr>
-      </w:pPr>
-      <w:r>
-        <w:rPr>
-          <w:rFonts w:ascii="Cambria" w:hAnsi="Cambria" w:cstheme="minorHAnsi"/>
-          <w:b/>
-          <w:bCs/>
-          <w:color w:val="000000" w:themeColor="text1"/>
-        </w:rPr>
-        <w:t>Multi</w:t>
-      </w:r>
-      <w:r>
-        <w:rPr>
-          <w:rFonts w:ascii="Cambria" w:hAnsi="Cambria" w:cstheme="minorHAnsi"/>
-          <w:b/>
-          <w:bCs/>
-          <w:color w:val="000000" w:themeColor="text1"/>
-        </w:rPr>
-        <w:t>-Purpose Discord Bot</w:t>
-      </w:r>
-      <w:r>
-        <w:rPr>
-          <w:rFonts w:ascii="Cambria" w:hAnsi="Cambria" w:cstheme="minorHAnsi"/>
-          <w:b/>
-          <w:bCs/>
-          <w:color w:val="000000" w:themeColor="text1"/>
-        </w:rPr>
-        <w:t xml:space="preserve"> (</w:t>
-      </w:r>
-      <w:r>
-        <w:rPr>
-          <w:rFonts w:ascii="Cambria" w:hAnsi="Cambria" w:cstheme="minorHAnsi"/>
-          <w:b/>
-          <w:bCs/>
-          <w:color w:val="000000" w:themeColor="text1"/>
-        </w:rPr>
-        <w:t>JavaScript</w:t>
-      </w:r>
-      <w:r>
-        <w:rPr>
-          <w:rFonts w:ascii="Cambria" w:hAnsi="Cambria" w:cstheme="minorHAnsi"/>
-          <w:b/>
-          <w:bCs/>
-          <w:color w:val="000000" w:themeColor="text1"/>
-        </w:rPr>
-        <w:t>,</w:t>
-      </w:r>
-      <w:r>
-        <w:rPr>
-          <w:rFonts w:ascii="Cambria" w:hAnsi="Cambria" w:cstheme="minorHAnsi"/>
-          <w:b/>
-          <w:bCs/>
+        <w:t>210 recipes and counting</w:t>
+      </w:r>
+      <w:r>
+        <w:rPr>
+          <w:rFonts w:ascii="Cambria" w:hAnsi="Cambria" w:cstheme="minorHAnsi"/>
+          <w:color w:val="000000" w:themeColor="text1"/>
+        </w:rPr>
+        <w:t>;</w:t>
+      </w:r>
+      <w:r>
+        <w:rPr>
+          <w:rFonts w:ascii="Cambria" w:hAnsi="Cambria" w:cstheme="minorHAnsi"/>
           <w:color w:val="000000" w:themeColor="text1"/>
         </w:rPr>
         <w:t xml:space="preserve"> </w:t>
@@ -2361,243 +2754,6 @@
       <w:r>
         <w:rPr>
           <w:rFonts w:ascii="Cambria" w:hAnsi="Cambria" w:cstheme="minorHAnsi"/>
-          <w:b/>
-          <w:bCs/>
-          <w:color w:val="000000" w:themeColor="text1"/>
-        </w:rPr>
-        <w:t>MongoDB</w:t>
-      </w:r>
-      <w:r>
-        <w:rPr>
-          <w:rFonts w:ascii="Cambria" w:hAnsi="Cambria" w:cstheme="minorHAnsi"/>
-          <w:b/>
-          <w:bCs/>
-          <w:color w:val="000000" w:themeColor="text1"/>
-        </w:rPr>
-        <w:t xml:space="preserve">): </w:t>
-      </w:r>
-      <w:r>
-        <w:rPr>
-          <w:rFonts w:ascii="Cambria" w:hAnsi="Cambria" w:cstheme="minorHAnsi"/>
-          <w:color w:val="000000" w:themeColor="text1"/>
-        </w:rPr>
-        <w:t>Utilized Discord API to implement</w:t>
-      </w:r>
-      <w:r>
-        <w:rPr>
-          <w:rFonts w:ascii="Cambria" w:hAnsi="Cambria" w:cstheme="minorHAnsi"/>
-          <w:color w:val="000000" w:themeColor="text1"/>
-        </w:rPr>
-        <w:t xml:space="preserve"> server</w:t>
-      </w:r>
-      <w:r>
-        <w:rPr>
-          <w:rFonts w:ascii="Cambria" w:hAnsi="Cambria" w:cstheme="minorHAnsi"/>
-          <w:color w:val="000000" w:themeColor="text1"/>
-        </w:rPr>
-        <w:t xml:space="preserve"> </w:t>
-      </w:r>
-      <w:r>
-        <w:rPr>
-          <w:rFonts w:ascii="Cambria" w:hAnsi="Cambria" w:cstheme="minorHAnsi"/>
-          <w:color w:val="000000" w:themeColor="text1"/>
-        </w:rPr>
-        <w:t>management capabilities</w:t>
-      </w:r>
-      <w:r>
-        <w:rPr>
-          <w:rFonts w:ascii="Cambria" w:hAnsi="Cambria" w:cstheme="minorHAnsi"/>
-          <w:color w:val="000000" w:themeColor="text1"/>
-        </w:rPr>
-        <w:t xml:space="preserve"> and other</w:t>
-      </w:r>
-      <w:r>
-        <w:rPr>
-          <w:rFonts w:ascii="Cambria" w:hAnsi="Cambria" w:cstheme="minorHAnsi"/>
-          <w:color w:val="000000" w:themeColor="text1"/>
-        </w:rPr>
-        <w:t xml:space="preserve"> </w:t>
-      </w:r>
-      <w:r>
-        <w:rPr>
-          <w:rFonts w:ascii="Cambria" w:hAnsi="Cambria" w:cstheme="minorHAnsi"/>
-          <w:color w:val="000000" w:themeColor="text1"/>
-        </w:rPr>
-        <w:t xml:space="preserve">entertainment </w:t>
-      </w:r>
-      <w:r>
-        <w:rPr>
-          <w:rFonts w:ascii="Cambria" w:hAnsi="Cambria" w:cstheme="minorHAnsi"/>
-          <w:color w:val="000000" w:themeColor="text1"/>
-        </w:rPr>
-        <w:t>features like a casino</w:t>
-      </w:r>
-      <w:r>
-        <w:rPr>
-          <w:rFonts w:ascii="Cambria" w:hAnsi="Cambria" w:cstheme="minorHAnsi"/>
-          <w:color w:val="000000" w:themeColor="text1"/>
-        </w:rPr>
-        <w:t xml:space="preserve">, </w:t>
-      </w:r>
-      <w:r>
-        <w:rPr>
-          <w:rFonts w:ascii="Cambria" w:hAnsi="Cambria" w:cstheme="minorHAnsi"/>
-          <w:color w:val="000000" w:themeColor="text1"/>
-        </w:rPr>
-        <w:t>econom</w:t>
-      </w:r>
-      <w:r>
-        <w:rPr>
-          <w:rFonts w:ascii="Cambria" w:hAnsi="Cambria" w:cstheme="minorHAnsi"/>
-          <w:color w:val="000000" w:themeColor="text1"/>
-        </w:rPr>
-        <w:t>y</w:t>
-      </w:r>
-      <w:r>
-        <w:rPr>
-          <w:rFonts w:ascii="Cambria" w:hAnsi="Cambria" w:cstheme="minorHAnsi"/>
-          <w:color w:val="000000" w:themeColor="text1"/>
-        </w:rPr>
-        <w:t>, and games</w:t>
-      </w:r>
-      <w:r>
-        <w:rPr>
-          <w:rFonts w:ascii="Cambria" w:hAnsi="Cambria" w:cstheme="minorHAnsi"/>
-          <w:color w:val="000000" w:themeColor="text1"/>
-        </w:rPr>
-        <w:t xml:space="preserve">; </w:t>
-      </w:r>
-      <w:r>
-        <w:rPr>
-          <w:rFonts w:ascii="Cambria" w:hAnsi="Cambria" w:cstheme="minorHAnsi"/>
-          <w:color w:val="000000" w:themeColor="text1"/>
-        </w:rPr>
-        <w:t xml:space="preserve">Self-hosted </w:t>
-      </w:r>
-      <w:r>
-        <w:rPr>
-          <w:rFonts w:ascii="Cambria" w:hAnsi="Cambria" w:cstheme="minorHAnsi"/>
-          <w:color w:val="000000" w:themeColor="text1"/>
-        </w:rPr>
-        <w:t xml:space="preserve">on </w:t>
-      </w:r>
-      <w:r>
-        <w:rPr>
-          <w:rFonts w:ascii="Cambria" w:hAnsi="Cambria" w:cstheme="minorHAnsi"/>
-          <w:color w:val="000000" w:themeColor="text1"/>
-        </w:rPr>
-        <w:t>Raspberry Pi</w:t>
-      </w:r>
-    </w:p>
-    <w:p>
-      <w:pPr>
-        <w:spacing w:after="0" w:line="276" w:lineRule="auto"/>
-        <w:jc w:val="both"/>
-        <w:rPr>
-          <w:rFonts w:ascii="Cambria" w:hAnsi="Cambria" w:cstheme="minorHAnsi"/>
-          <w:color w:val="000000" w:themeColor="text1"/>
-        </w:rPr>
-      </w:pPr>
-      <w:r>
-        <w:rPr>
-          <w:rFonts w:ascii="Cambria" w:hAnsi="Cambria" w:cstheme="minorHAnsi"/>
-          <w:b/>
-          <w:bCs/>
-          <w:color w:val="000000" w:themeColor="text1"/>
-        </w:rPr>
-        <w:t>Recipe Book Website (HTML, Bootstrap, Vue.js</w:t>
-      </w:r>
-      <w:r>
-        <w:rPr>
-          <w:rFonts w:ascii="Cambria" w:hAnsi="Cambria" w:cstheme="minorHAnsi"/>
-          <w:b/>
-          <w:bCs/>
-          <w:color w:val="000000" w:themeColor="text1"/>
-        </w:rPr>
-        <w:t>, JSON</w:t>
-      </w:r>
-      <w:r>
-        <w:rPr>
-          <w:rFonts w:ascii="Cambria" w:hAnsi="Cambria" w:cstheme="minorHAnsi"/>
-          <w:b/>
-          <w:bCs/>
-          <w:color w:val="000000" w:themeColor="text1"/>
-        </w:rPr>
-        <w:t xml:space="preserve">): </w:t>
-      </w:r>
-      <w:r>
-        <w:rPr>
-          <w:rFonts w:ascii="Cambria" w:hAnsi="Cambria" w:cstheme="minorHAnsi"/>
-          <w:color w:val="000000" w:themeColor="text1"/>
-        </w:rPr>
-        <w:t xml:space="preserve">Created </w:t>
-      </w:r>
-      <w:r>
-        <w:rPr>
-          <w:rFonts w:ascii="Cambria" w:hAnsi="Cambria" w:cstheme="minorHAnsi"/>
-          <w:color w:val="000000" w:themeColor="text1"/>
-        </w:rPr>
-        <w:t xml:space="preserve">highly </w:t>
-      </w:r>
-      <w:r>
-        <w:rPr>
-          <w:rFonts w:ascii="Cambria" w:hAnsi="Cambria" w:cstheme="minorHAnsi"/>
-          <w:color w:val="000000" w:themeColor="text1"/>
-        </w:rPr>
-        <w:t>e</w:t>
-      </w:r>
-      <w:r>
-        <w:rPr>
-          <w:rFonts w:ascii="Cambria" w:hAnsi="Cambria" w:cstheme="minorHAnsi"/>
-          <w:color w:val="000000" w:themeColor="text1"/>
-        </w:rPr>
-        <w:t>xtensible r</w:t>
-      </w:r>
-      <w:r>
-        <w:rPr>
-          <w:rFonts w:ascii="Cambria" w:hAnsi="Cambria" w:cstheme="minorHAnsi"/>
-          <w:color w:val="000000" w:themeColor="text1"/>
-        </w:rPr>
-        <w:t xml:space="preserve">ecipe book </w:t>
-      </w:r>
-      <w:r>
-        <w:rPr>
-          <w:rFonts w:ascii="Cambria" w:hAnsi="Cambria" w:cstheme="minorHAnsi"/>
-          <w:color w:val="000000" w:themeColor="text1"/>
-        </w:rPr>
-        <w:t>website containing</w:t>
-      </w:r>
-      <w:r>
-        <w:rPr>
-          <w:rFonts w:ascii="Cambria" w:hAnsi="Cambria" w:cstheme="minorHAnsi"/>
-          <w:color w:val="000000" w:themeColor="text1"/>
-        </w:rPr>
-        <w:t xml:space="preserve"> </w:t>
-      </w:r>
-      <w:r>
-        <w:rPr>
-          <w:rFonts w:ascii="Cambria" w:hAnsi="Cambria" w:cstheme="minorHAnsi"/>
-          <w:color w:val="000000" w:themeColor="text1"/>
-        </w:rPr>
-        <w:t>210 recipes and counting</w:t>
-      </w:r>
-      <w:r>
-        <w:rPr>
-          <w:rFonts w:ascii="Cambria" w:hAnsi="Cambria" w:cstheme="minorHAnsi"/>
-          <w:color w:val="000000" w:themeColor="text1"/>
-        </w:rPr>
-        <w:t>;</w:t>
-      </w:r>
-      <w:r>
-        <w:rPr>
-          <w:rFonts w:ascii="Cambria" w:hAnsi="Cambria" w:cstheme="minorHAnsi"/>
-          <w:color w:val="000000" w:themeColor="text1"/>
-        </w:rPr>
-        <w:t xml:space="preserve"> </w:t>
-      </w:r>
-      <w:r>
-        <w:rPr>
-          <w:rFonts w:ascii="Cambria" w:hAnsi="Cambria" w:cstheme="minorHAnsi"/>
           <w:color w:val="000000" w:themeColor="text1"/>
         </w:rPr>
         <w:t>D</w:t>
@@ -2629,32 +2785,6 @@
           <w:color w:val="000000" w:themeColor="text1"/>
         </w:rPr>
         <w:t>types</w:t>
-      </w:r>
-    </w:p>
-    <w:p>
-      <w:pPr>
-        <w:spacing w:after="0" w:line="276" w:lineRule="auto"/>
-        <w:jc w:val="both"/>
-        <w:rPr>
-          <w:rFonts w:ascii="Cambria" w:hAnsi="Cambria" w:cstheme="minorHAnsi"/>
-          <w:color w:val="000000" w:themeColor="text1"/>
-        </w:rPr>
-      </w:pPr>
-      <w:r>
-        <w:rPr>
-          <w:rFonts w:ascii="Cambria" w:hAnsi="Cambria" w:cstheme="minorHAnsi"/>
-          <w:b/>
-          <w:bCs/>
-          <w:color w:val="000000" w:themeColor="text1"/>
-        </w:rPr>
-        <w:t>Sudoku Solver (C):</w:t>
-      </w:r>
-      <w:r>
-        <w:rPr>
-          <w:rFonts w:ascii="Cambria" w:hAnsi="Cambria" w:cstheme="minorHAnsi"/>
-          <w:color w:val="000000" w:themeColor="text1"/>
-        </w:rPr>
-        <w:t xml:space="preserve"> Implemented demo and user-input modes, tested on one million valid games</w:t>
       </w:r>
     </w:p>
     <w:p>

</xml_diff>

<commit_message>
Update skills, touch up style
</commit_message>
<xml_diff>
--- a/RyanResume.docx
+++ b/RyanResume.docx
@@ -9,7 +9,6 @@
           <w:rFonts w:ascii="HP Simplified Light" w:hAnsi="HP Simplified Light"/>
           <w:i/>
           <w:iCs/>
-          <w:color w:val="005A9E"/>
           <w:sz w:val="26"/>
           <w:szCs w:val="26"/>
         </w:rPr>
@@ -17,56 +16,48 @@
       <w:r>
         <w:rPr>
           <w:rFonts w:ascii="HP Simplified Light" w:hAnsi="HP Simplified Light" w:cs="Biome Light"/>
-          <w:color w:val="005A9E"/>
         </w:rPr>
         <w:t>Ryan Ramboer</w:t>
       </w:r>
       <w:r>
         <w:rPr>
           <w:rFonts w:ascii="HP Simplified Light" w:hAnsi="HP Simplified Light" w:cs="Cascadia Mono"/>
-          <w:color w:val="005A9E"/>
         </w:rPr>
         <w:tab/>
       </w:r>
       <w:r>
         <w:rPr>
           <w:rFonts w:ascii="HP Simplified Light" w:hAnsi="HP Simplified Light"/>
-          <w:color w:val="005A9E"/>
         </w:rPr>
         <w:tab/>
       </w:r>
       <w:r>
         <w:rPr>
           <w:rFonts w:ascii="HP Simplified Light" w:hAnsi="HP Simplified Light"/>
-          <w:color w:val="005A9E"/>
         </w:rPr>
         <w:tab/>
       </w:r>
       <w:r>
         <w:rPr>
           <w:rFonts w:ascii="HP Simplified Light" w:hAnsi="HP Simplified Light"/>
-          <w:color w:val="005A9E"/>
         </w:rPr>
         <w:tab/>
       </w:r>
       <w:r>
         <w:rPr>
           <w:rFonts w:ascii="HP Simplified Light" w:hAnsi="HP Simplified Light"/>
-          <w:color w:val="005A9E"/>
         </w:rPr>
         <w:tab/>
       </w:r>
       <w:r>
         <w:rPr>
           <w:rFonts w:ascii="HP Simplified Light" w:hAnsi="HP Simplified Light"/>
-          <w:color w:val="005A9E"/>
         </w:rPr>
         <w:t xml:space="preserve">     </w:t>
       </w:r>
       <w:r>
         <w:rPr>
           <w:rFonts w:ascii="HP Simplified Light" w:hAnsi="HP Simplified Light"/>
-          <w:color w:val="005A9E"/>
         </w:rPr>
         <w:tab/>
         <w:t xml:space="preserve">  </w:t>
@@ -74,7 +65,6 @@
       <w:r>
         <w:rPr>
           <w:rFonts w:ascii="HP Simplified Light" w:hAnsi="HP Simplified Light"/>
-          <w:color w:val="005A9E"/>
         </w:rPr>
         <w:tab/>
         <w:t xml:space="preserve"> </w:t>
@@ -82,7 +72,6 @@
       <w:r>
         <w:rPr>
           <w:rFonts w:ascii="HP Simplified Light" w:hAnsi="HP Simplified Light"/>
-          <w:color w:val="005A9E"/>
         </w:rPr>
         <w:tab/>
         <w:t xml:space="preserve"> </w:t>
@@ -90,7 +79,6 @@
       <w:r>
         <w:rPr>
           <w:rFonts w:ascii="HP Simplified Light" w:hAnsi="HP Simplified Light"/>
-          <w:color w:val="005A9E"/>
           <w:sz w:val="28"/>
           <w:szCs w:val="28"/>
         </w:rPr>
@@ -99,7 +87,6 @@
       <w:r>
         <w:rPr>
           <w:rFonts w:ascii="HP Simplified Light" w:hAnsi="HP Simplified Light"/>
-          <w:color w:val="005A9E"/>
           <w:sz w:val="28"/>
           <w:szCs w:val="28"/>
         </w:rPr>
@@ -112,7 +99,6 @@
           <w:bCs/>
           <w:i/>
           <w:iCs/>
-          <w:color w:val="005A9E"/>
           <w:sz w:val="26"/>
           <w:szCs w:val="26"/>
         </w:rPr>
@@ -125,41 +111,41 @@
         <w:jc w:val="center"/>
         <w:rPr>
           <w:rFonts w:ascii="Cambria" w:hAnsi="Cambria" w:cstheme="minorHAnsi"/>
-          <w:color w:val="005A9E"/>
+          <w:color w:val="2F5496" w:themeColor="accent1" w:themeShade="BF"/>
         </w:rPr>
       </w:pPr>
       <w:r>
         <w:rPr>
           <w:rFonts w:ascii="Cambria" w:hAnsi="Cambria" w:cstheme="minorHAnsi"/>
-          <w:color w:val="005A9E"/>
+          <w:color w:val="2F5496" w:themeColor="accent1" w:themeShade="BF"/>
         </w:rPr>
         <w:t>Davisburg, M</w:t>
       </w:r>
       <w:r>
         <w:rPr>
           <w:rFonts w:ascii="Cambria" w:hAnsi="Cambria" w:cstheme="minorHAnsi"/>
-          <w:color w:val="005A9E"/>
+          <w:color w:val="2F5496" w:themeColor="accent1" w:themeShade="BF"/>
         </w:rPr>
         <w:t>ichigan, USA</w:t>
       </w:r>
       <w:r>
         <w:rPr>
           <w:rFonts w:ascii="Cambria" w:hAnsi="Cambria" w:cstheme="minorHAnsi"/>
-          <w:color w:val="005A9E"/>
+          <w:color w:val="2F5496" w:themeColor="accent1" w:themeShade="BF"/>
         </w:rPr>
         <w:t xml:space="preserve">     </w:t>
       </w:r>
       <w:r>
         <w:rPr>
           <w:rFonts w:ascii="Cambria" w:hAnsi="Cambria" w:cstheme="minorHAnsi"/>
-          <w:color w:val="005A9E"/>
+          <w:color w:val="2F5496" w:themeColor="accent1" w:themeShade="BF"/>
         </w:rPr>
         <w:t xml:space="preserve"> </w:t>
       </w:r>
       <w:r>
         <w:rPr>
           <w:rFonts w:ascii="Cambria" w:hAnsi="Cambria" w:cstheme="minorHAnsi"/>
-          <w:color w:val="005A9E"/>
+          <w:color w:val="2F5496" w:themeColor="accent1" w:themeShade="BF"/>
         </w:rPr>
         <w:t xml:space="preserve">   </w:t>
       </w:r>
@@ -168,7 +154,7 @@
           <w:rFonts w:ascii="Cambria" w:hAnsi="Cambria" w:cstheme="minorHAnsi"/>
           <w:b/>
           <w:bCs/>
-          <w:color w:val="005A9E"/>
+          <w:color w:val="2F5496" w:themeColor="accent1" w:themeShade="BF"/>
         </w:rPr>
         <w:t>|</w:t>
       </w:r>
@@ -177,7 +163,7 @@
           <w:rFonts w:ascii="Cambria" w:hAnsi="Cambria" w:cstheme="minorHAnsi"/>
           <w:b/>
           <w:bCs/>
-          <w:color w:val="005A9E"/>
+          <w:color w:val="2F5496" w:themeColor="accent1" w:themeShade="BF"/>
         </w:rPr>
         <w:t xml:space="preserve">    </w:t>
       </w:r>
@@ -186,7 +172,7 @@
           <w:rFonts w:ascii="Cambria" w:hAnsi="Cambria" w:cstheme="minorHAnsi"/>
           <w:b/>
           <w:bCs/>
-          <w:color w:val="005A9E"/>
+          <w:color w:val="2F5496" w:themeColor="accent1" w:themeShade="BF"/>
         </w:rPr>
         <w:t xml:space="preserve">  </w:t>
       </w:r>
@@ -195,7 +181,7 @@
           <w:rFonts w:ascii="Cambria" w:hAnsi="Cambria" w:cstheme="minorHAnsi"/>
           <w:b/>
           <w:bCs/>
-          <w:color w:val="005A9E"/>
+          <w:color w:val="2F5496" w:themeColor="accent1" w:themeShade="BF"/>
         </w:rPr>
         <w:t xml:space="preserve"> </w:t>
       </w:r>
@@ -204,28 +190,28 @@
           <w:rFonts w:ascii="Cambria" w:hAnsi="Cambria" w:cstheme="minorHAnsi"/>
           <w:b/>
           <w:bCs/>
-          <w:color w:val="005A9E"/>
+          <w:color w:val="2F5496" w:themeColor="accent1" w:themeShade="BF"/>
         </w:rPr>
         <w:t xml:space="preserve">  </w:t>
       </w:r>
       <w:r>
         <w:rPr>
           <w:rFonts w:ascii="Cambria" w:hAnsi="Cambria" w:cstheme="minorHAnsi"/>
-          <w:color w:val="005A9E"/>
+          <w:color w:val="2F5496" w:themeColor="accent1" w:themeShade="BF"/>
         </w:rPr>
         <w:t>(248) 880-1513</w:t>
       </w:r>
       <w:r>
         <w:rPr>
           <w:rFonts w:ascii="Cambria" w:hAnsi="Cambria" w:cstheme="minorHAnsi"/>
-          <w:color w:val="005A9E"/>
+          <w:color w:val="2F5496" w:themeColor="accent1" w:themeShade="BF"/>
         </w:rPr>
         <w:t xml:space="preserve">       </w:t>
       </w:r>
       <w:r>
         <w:rPr>
           <w:rFonts w:ascii="Cambria" w:hAnsi="Cambria" w:cstheme="minorHAnsi"/>
-          <w:color w:val="005A9E"/>
+          <w:color w:val="2F5496" w:themeColor="accent1" w:themeShade="BF"/>
         </w:rPr>
         <w:t xml:space="preserve">  </w:t>
       </w:r>
@@ -234,86 +220,104 @@
           <w:rFonts w:ascii="Cambria" w:hAnsi="Cambria" w:cstheme="minorHAnsi"/>
           <w:b/>
           <w:bCs/>
-          <w:color w:val="005A9E"/>
+          <w:color w:val="2F5496" w:themeColor="accent1" w:themeShade="BF"/>
         </w:rPr>
         <w:t>|</w:t>
       </w:r>
       <w:r>
         <w:rPr>
           <w:rFonts w:ascii="Cambria" w:hAnsi="Cambria" w:cstheme="minorHAnsi"/>
-          <w:color w:val="005A9E"/>
-        </w:rPr>
-        <w:t xml:space="preserve">     </w:t>
-      </w:r>
-      <w:r>
-        <w:rPr>
-          <w:rFonts w:ascii="Cambria" w:hAnsi="Cambria" w:cstheme="minorHAnsi"/>
-          <w:color w:val="005A9E"/>
+          <w:color w:val="2F5496" w:themeColor="accent1" w:themeShade="BF"/>
+        </w:rPr>
+        <w:t xml:space="preserve">    </w:t>
+      </w:r>
+      <w:r>
+        <w:rPr>
+          <w:rFonts w:ascii="Cambria" w:hAnsi="Cambria" w:cstheme="minorHAnsi"/>
+          <w:color w:val="2F5496" w:themeColor="accent1" w:themeShade="BF"/>
+        </w:rPr>
+        <w:t xml:space="preserve"> </w:t>
+      </w:r>
+      <w:r>
+        <w:rPr>
+          <w:rFonts w:ascii="Cambria" w:hAnsi="Cambria" w:cstheme="minorHAnsi"/>
+          <w:color w:val="2F5496" w:themeColor="accent1" w:themeShade="BF"/>
+        </w:rPr>
+        <w:t xml:space="preserve"> </w:t>
+      </w:r>
+      <w:r>
+        <w:rPr>
+          <w:rFonts w:ascii="Cambria" w:hAnsi="Cambria" w:cstheme="minorHAnsi"/>
+          <w:color w:val="2F5496" w:themeColor="accent1" w:themeShade="BF"/>
         </w:rPr>
         <w:t xml:space="preserve">  </w:t>
       </w:r>
       <w:r>
         <w:rPr>
           <w:rFonts w:ascii="Cambria" w:hAnsi="Cambria" w:cstheme="minorHAnsi"/>
-          <w:color w:val="005A9E"/>
+          <w:color w:val="2F5496" w:themeColor="accent1" w:themeShade="BF"/>
         </w:rPr>
         <w:t xml:space="preserve">  </w:t>
       </w:r>
-      <w:r>
-        <w:rPr>
-          <w:rFonts w:ascii="Cambria" w:hAnsi="Cambria" w:cstheme="minorHAnsi"/>
-          <w:color w:val="005A9E"/>
-        </w:rPr>
-        <w:t>ryanramboer</w:t>
-      </w:r>
-      <w:r>
-        <w:rPr>
-          <w:rFonts w:ascii="Cambria" w:hAnsi="Cambria" w:cstheme="minorHAnsi"/>
-          <w:color w:val="005A9E"/>
-        </w:rPr>
-        <w:t>@</w:t>
-      </w:r>
-      <w:r>
-        <w:rPr>
-          <w:rFonts w:ascii="Cambria" w:hAnsi="Cambria" w:cstheme="minorHAnsi"/>
-          <w:color w:val="005A9E"/>
-        </w:rPr>
-        <w:t>gmail.com</w:t>
-      </w:r>
-      <w:r>
-        <w:rPr>
-          <w:rFonts w:ascii="Cambria" w:hAnsi="Cambria" w:cstheme="minorHAnsi"/>
-          <w:color w:val="005A9E"/>
-        </w:rPr>
-        <w:t xml:space="preserve">    </w:t>
-      </w:r>
-      <w:r>
-        <w:rPr>
-          <w:rFonts w:ascii="Cambria" w:hAnsi="Cambria" w:cstheme="minorHAnsi"/>
-          <w:color w:val="005A9E"/>
+      <w:hyperlink r:id="rId8" w:history="1">
+        <w:r>
+          <w:rPr>
+            <w:rStyle w:val="Hyperlink"/>
+            <w:rFonts w:ascii="Cambria" w:hAnsi="Cambria" w:cstheme="minorHAnsi"/>
+            <w:color w:val="2F5496" w:themeColor="accent1" w:themeShade="BF"/>
+            <w:u w:val="none"/>
+          </w:rPr>
+          <w:t>ryanramboer@gmail.com</w:t>
+        </w:r>
+      </w:hyperlink>
+      <w:r>
+        <w:rPr>
+          <w:rFonts w:ascii="Cambria" w:hAnsi="Cambria" w:cstheme="minorHAnsi"/>
+          <w:color w:val="2F5496" w:themeColor="accent1" w:themeShade="BF"/>
         </w:rPr>
         <w:t xml:space="preserve">  </w:t>
       </w:r>
       <w:r>
         <w:rPr>
           <w:rFonts w:ascii="Cambria" w:hAnsi="Cambria" w:cstheme="minorHAnsi"/>
-          <w:color w:val="005A9E"/>
+          <w:color w:val="2F5496" w:themeColor="accent1" w:themeShade="BF"/>
+        </w:rPr>
+        <w:t xml:space="preserve">   </w:t>
+      </w:r>
+      <w:r>
+        <w:rPr>
+          <w:rFonts w:ascii="Cambria" w:hAnsi="Cambria" w:cstheme="minorHAnsi"/>
+          <w:color w:val="2F5496" w:themeColor="accent1" w:themeShade="BF"/>
         </w:rPr>
         <w:t xml:space="preserve"> </w:t>
       </w:r>
       <w:r>
         <w:rPr>
           <w:rFonts w:ascii="Cambria" w:hAnsi="Cambria" w:cstheme="minorHAnsi"/>
-          <w:color w:val="005A9E"/>
+          <w:color w:val="2F5496" w:themeColor="accent1" w:themeShade="BF"/>
+        </w:rPr>
+        <w:t xml:space="preserve"> </w:t>
+      </w:r>
+      <w:r>
+        <w:rPr>
+          <w:rFonts w:ascii="Cambria" w:hAnsi="Cambria" w:cstheme="minorHAnsi"/>
+          <w:color w:val="2F5496" w:themeColor="accent1" w:themeShade="BF"/>
         </w:rPr>
         <w:t xml:space="preserve">  </w:t>
       </w:r>
       <w:r>
         <w:rPr>
           <w:rFonts w:ascii="Cambria" w:hAnsi="Cambria" w:cstheme="minorHAnsi"/>
-          <w:b/>
-          <w:bCs/>
-          <w:color w:val="005A9E"/>
+          <w:color w:val="2F5496" w:themeColor="accent1" w:themeShade="BF"/>
+        </w:rPr>
+        <w:t xml:space="preserve"> </w:t>
+      </w:r>
+      <w:r>
+        <w:rPr>
+          <w:rFonts w:ascii="Cambria" w:hAnsi="Cambria" w:cstheme="minorHAnsi"/>
+          <w:b/>
+          <w:bCs/>
+          <w:color w:val="2F5496" w:themeColor="accent1" w:themeShade="BF"/>
         </w:rPr>
         <w:t>|</w:t>
       </w:r>
@@ -322,7 +326,7 @@
           <w:rFonts w:ascii="Cambria" w:hAnsi="Cambria" w:cstheme="minorHAnsi"/>
           <w:b/>
           <w:bCs/>
-          <w:color w:val="005A9E"/>
+          <w:color w:val="2F5496" w:themeColor="accent1" w:themeShade="BF"/>
         </w:rPr>
         <w:t xml:space="preserve">   </w:t>
       </w:r>
@@ -331,7 +335,7 @@
           <w:rFonts w:ascii="Cambria" w:hAnsi="Cambria" w:cstheme="minorHAnsi"/>
           <w:b/>
           <w:bCs/>
-          <w:color w:val="005A9E"/>
+          <w:color w:val="2F5496" w:themeColor="accent1" w:themeShade="BF"/>
         </w:rPr>
         <w:t xml:space="preserve">  </w:t>
       </w:r>
@@ -340,7 +344,7 @@
           <w:rFonts w:ascii="Cambria" w:hAnsi="Cambria" w:cstheme="minorHAnsi"/>
           <w:b/>
           <w:bCs/>
-          <w:color w:val="005A9E"/>
+          <w:color w:val="2F5496" w:themeColor="accent1" w:themeShade="BF"/>
         </w:rPr>
         <w:t xml:space="preserve">  </w:t>
       </w:r>
@@ -349,7 +353,7 @@
           <w:rFonts w:ascii="Cambria" w:hAnsi="Cambria" w:cstheme="minorHAnsi"/>
           <w:b/>
           <w:bCs/>
-          <w:color w:val="005A9E"/>
+          <w:color w:val="2F5496" w:themeColor="accent1" w:themeShade="BF"/>
         </w:rPr>
         <w:t xml:space="preserve">  </w:t>
       </w:r>
@@ -358,31 +362,21 @@
           <w:rFonts w:ascii="Cambria" w:hAnsi="Cambria" w:cstheme="minorHAnsi"/>
           <w:b/>
           <w:bCs/>
-          <w:color w:val="005A9E"/>
+          <w:color w:val="2F5496" w:themeColor="accent1" w:themeShade="BF"/>
         </w:rPr>
         <w:t xml:space="preserve"> </w:t>
       </w:r>
-      <w:r>
-        <w:rPr>
-          <w:rFonts w:ascii="Cambria" w:hAnsi="Cambria" w:cstheme="minorHAnsi"/>
-          <w:color w:val="005A9E"/>
-        </w:rPr>
-        <w:t>r</w:t>
-      </w:r>
-      <w:r>
-        <w:rPr>
-          <w:rFonts w:ascii="Cambria" w:hAnsi="Cambria" w:cstheme="minorHAnsi"/>
-          <w:color w:val="005A9E"/>
-        </w:rPr>
-        <w:t>ramboer</w:t>
-      </w:r>
-      <w:r>
-        <w:rPr>
-          <w:rFonts w:ascii="Cambria" w:hAnsi="Cambria" w:cstheme="minorHAnsi"/>
-          <w:color w:val="005A9E"/>
-        </w:rPr>
-        <w:t>.github.io</w:t>
-      </w:r>
+      <w:hyperlink r:id="rId9" w:history="1">
+        <w:r>
+          <w:rPr>
+            <w:rStyle w:val="Hyperlink"/>
+            <w:rFonts w:ascii="Cambria" w:hAnsi="Cambria" w:cstheme="minorHAnsi"/>
+            <w:color w:val="2F5496" w:themeColor="accent1" w:themeShade="BF"/>
+            <w:u w:val="none"/>
+          </w:rPr>
+          <w:t>rramboer.github.io</w:t>
+        </w:r>
+      </w:hyperlink>
     </w:p>
     <w:p>
       <w:pPr>
@@ -390,13 +384,11 @@
         <w:spacing w:before="100" w:after="60"/>
         <w:rPr>
           <w:rFonts w:ascii="Cambria" w:hAnsi="Cambria" w:cstheme="minorHAnsi"/>
-          <w:color w:val="005A9E"/>
         </w:rPr>
       </w:pPr>
       <w:r>
         <w:rPr>
           <w:rFonts w:ascii="Cambria" w:hAnsi="Cambria" w:cstheme="minorHAnsi"/>
-          <w:color w:val="005A9E"/>
         </w:rPr>
         <w:t>Education</w:t>
       </w:r>
@@ -807,6 +799,15 @@
         </w:rPr>
         <w:t>User Interface Design</w:t>
       </w:r>
+      <w:r>
+        <w:rPr>
+          <w:rFonts w:ascii="Cambria" w:hAnsi="Cambria" w:cstheme="minorHAnsi"/>
+          <w:i/>
+          <w:iCs/>
+          <w:color w:val="000000" w:themeColor="text1"/>
+        </w:rPr>
+        <w:t>, Multivariable Calculus</w:t>
+      </w:r>
     </w:p>
     <w:p>
       <w:pPr>
@@ -882,13 +883,11 @@
           <w:rFonts w:ascii="Cambria" w:hAnsi="Cambria"/>
           <w:b w:val="0"/>
           <w:bCs/>
-          <w:color w:val="000000" w:themeColor="text1"/>
         </w:rPr>
       </w:pPr>
       <w:r>
         <w:rPr>
           <w:rFonts w:ascii="Cambria" w:hAnsi="Cambria" w:cstheme="minorHAnsi"/>
-          <w:color w:val="005A9E"/>
         </w:rPr>
         <w:t>Experience</w:t>
       </w:r>
@@ -1073,6 +1072,15 @@
           <w:bCs/>
           <w:color w:val="000000" w:themeColor="text1"/>
         </w:rPr>
+        <w:t xml:space="preserve">   </w:t>
+      </w:r>
+      <w:r>
+        <w:rPr>
+          <w:rFonts w:ascii="Cambria" w:hAnsi="Cambria"/>
+          <w:b/>
+          <w:bCs/>
+          <w:color w:val="000000" w:themeColor="text1"/>
+        </w:rPr>
         <w:t xml:space="preserve">Remote, USA  </w:t>
       </w:r>
       <w:r>
@@ -1145,7 +1153,16 @@
           <w:bCs/>
           <w:color w:val="000000" w:themeColor="text1"/>
         </w:rPr>
-        <w:t>PRESENT</w:t>
+        <w:t>P</w:t>
+      </w:r>
+      <w:r>
+        <w:rPr>
+          <w:rFonts w:ascii="Cambria" w:hAnsi="Cambria"/>
+          <w:b/>
+          <w:bCs/>
+          <w:color w:val="000000" w:themeColor="text1"/>
+        </w:rPr>
+        <w:t>resent</w:t>
       </w:r>
     </w:p>
     <w:p>
@@ -1632,23 +1649,7 @@
           <w:rFonts w:ascii="Cambria" w:hAnsi="Cambria" w:cstheme="minorHAnsi"/>
           <w:color w:val="000000" w:themeColor="text1"/>
         </w:rPr>
-        <w:t xml:space="preserve">Constructed </w:t>
-      </w:r>
-      <w:proofErr w:type="spellStart"/>
-      <w:r>
-        <w:rPr>
-          <w:rFonts w:ascii="Cambria" w:hAnsi="Cambria" w:cstheme="minorHAnsi"/>
-          <w:color w:val="000000" w:themeColor="text1"/>
-        </w:rPr>
-        <w:t>Jupyter</w:t>
-      </w:r>
-      <w:proofErr w:type="spellEnd"/>
-      <w:r>
-        <w:rPr>
-          <w:rFonts w:ascii="Cambria" w:hAnsi="Cambria" w:cstheme="minorHAnsi"/>
-          <w:color w:val="000000" w:themeColor="text1"/>
-        </w:rPr>
-        <w:t xml:space="preserve"> Notebooks </w:t>
+        <w:t xml:space="preserve">Constructed Jupyter Notebooks </w:t>
       </w:r>
       <w:r>
         <w:rPr>
@@ -2350,20 +2351,17 @@
         <w:spacing w:before="100" w:after="60"/>
         <w:rPr>
           <w:rFonts w:ascii="Cambria" w:hAnsi="Cambria" w:cstheme="minorHAnsi"/>
-          <w:color w:val="005A9E"/>
         </w:rPr>
       </w:pPr>
       <w:r>
         <w:rPr>
           <w:rFonts w:ascii="Cambria" w:hAnsi="Cambria" w:cstheme="minorHAnsi"/>
-          <w:color w:val="005A9E"/>
         </w:rPr>
         <w:t>Skill</w:t>
       </w:r>
       <w:r>
         <w:rPr>
           <w:rFonts w:ascii="Cambria" w:hAnsi="Cambria" w:cstheme="minorHAnsi"/>
-          <w:color w:val="005A9E"/>
         </w:rPr>
         <w:t>s</w:t>
       </w:r>
@@ -2686,7 +2684,21 @@
           <w:rFonts w:ascii="Cambria" w:hAnsi="Cambria" w:cstheme="minorHAnsi"/>
           <w:color w:val="000000" w:themeColor="text1"/>
         </w:rPr>
-        <w:t>, Futures; Bloomberg Market Concepts Certified)</w:t>
+        <w:t>, Futures; Bloomberg Market Concepts Certifi</w:t>
+      </w:r>
+      <w:r>
+        <w:rPr>
+          <w:rFonts w:ascii="Cambria" w:hAnsi="Cambria" w:cstheme="minorHAnsi"/>
+          <w:color w:val="000000" w:themeColor="text1"/>
+        </w:rPr>
+        <w:t>cation</w:t>
+      </w:r>
+      <w:r>
+        <w:rPr>
+          <w:rFonts w:ascii="Cambria" w:hAnsi="Cambria" w:cstheme="minorHAnsi"/>
+          <w:color w:val="000000" w:themeColor="text1"/>
+        </w:rPr>
+        <w:t>)</w:t>
       </w:r>
     </w:p>
     <w:p>
@@ -2695,13 +2707,11 @@
         <w:spacing w:before="100" w:after="60"/>
         <w:rPr>
           <w:rFonts w:ascii="Cambria" w:hAnsi="Cambria" w:cstheme="minorHAnsi"/>
-          <w:color w:val="005A9E"/>
         </w:rPr>
       </w:pPr>
       <w:r>
         <w:rPr>
           <w:rFonts w:ascii="Cambria" w:hAnsi="Cambria" w:cstheme="minorHAnsi"/>
-          <w:color w:val="005A9E"/>
         </w:rPr>
         <w:t>Projects</w:t>
       </w:r>
@@ -2715,91 +2725,56 @@
           <w:color w:val="000000" w:themeColor="text1"/>
         </w:rPr>
       </w:pPr>
-      <w:proofErr w:type="spellStart"/>
-      <w:r>
-        <w:rPr>
-          <w:rFonts w:ascii="Cambria" w:hAnsi="Cambria" w:cstheme="minorHAnsi"/>
-          <w:b/>
-          <w:bCs/>
-          <w:color w:val="000000" w:themeColor="text1"/>
-        </w:rPr>
-        <w:t>SpartaHack</w:t>
-      </w:r>
-      <w:proofErr w:type="spellEnd"/>
-      <w:r>
-        <w:rPr>
-          <w:rFonts w:ascii="Cambria" w:hAnsi="Cambria" w:cstheme="minorHAnsi"/>
-          <w:b/>
-          <w:bCs/>
-          <w:color w:val="000000" w:themeColor="text1"/>
-        </w:rPr>
-        <w:t xml:space="preserve"> </w:t>
-      </w:r>
-      <w:r>
-        <w:rPr>
-          <w:rFonts w:ascii="Cambria" w:hAnsi="Cambria" w:cstheme="minorHAnsi"/>
-          <w:b/>
-          <w:bCs/>
-          <w:color w:val="000000" w:themeColor="text1"/>
-        </w:rPr>
-        <w:t>9 Hackathon</w:t>
-      </w:r>
-      <w:r>
-        <w:rPr>
-          <w:rFonts w:ascii="Cambria" w:hAnsi="Cambria" w:cstheme="minorHAnsi"/>
-          <w:b/>
-          <w:bCs/>
-          <w:color w:val="000000" w:themeColor="text1"/>
-        </w:rPr>
-        <w:t xml:space="preserve"> (</w:t>
-      </w:r>
-      <w:r>
-        <w:rPr>
-          <w:rFonts w:ascii="Cambria" w:hAnsi="Cambria" w:cstheme="minorHAnsi"/>
-          <w:b/>
-          <w:bCs/>
-          <w:color w:val="000000" w:themeColor="text1"/>
-        </w:rPr>
-        <w:t>Python, Flask, React, Tailwind</w:t>
-      </w:r>
-      <w:r>
-        <w:rPr>
-          <w:rFonts w:ascii="Cambria" w:hAnsi="Cambria" w:cstheme="minorHAnsi"/>
-          <w:b/>
-          <w:bCs/>
-          <w:color w:val="000000" w:themeColor="text1"/>
-        </w:rPr>
-        <w:t xml:space="preserve">): </w:t>
-      </w:r>
-      <w:r>
-        <w:rPr>
-          <w:rFonts w:ascii="Cambria" w:hAnsi="Cambria" w:cstheme="minorHAnsi"/>
-          <w:color w:val="000000" w:themeColor="text1"/>
-        </w:rPr>
-        <w:t>“</w:t>
-      </w:r>
-      <w:proofErr w:type="spellStart"/>
-      <w:r>
-        <w:rPr>
-          <w:rFonts w:ascii="Cambria" w:hAnsi="Cambria" w:cstheme="minorHAnsi"/>
-          <w:color w:val="000000" w:themeColor="text1"/>
-        </w:rPr>
-        <w:t>MichMoney</w:t>
-      </w:r>
-      <w:proofErr w:type="spellEnd"/>
-      <w:r>
-        <w:rPr>
-          <w:rFonts w:ascii="Cambria" w:hAnsi="Cambria" w:cstheme="minorHAnsi"/>
-          <w:color w:val="000000" w:themeColor="text1"/>
-        </w:rPr>
-        <w:t>”</w:t>
-      </w:r>
-      <w:r>
-        <w:rPr>
-          <w:rFonts w:ascii="Cambria" w:hAnsi="Cambria" w:cstheme="minorHAnsi"/>
-          <w:color w:val="000000" w:themeColor="text1"/>
-        </w:rPr>
-        <w:t xml:space="preserve">; Created a </w:t>
+      <w:hyperlink r:id="rId10" w:history="1">
+        <w:r>
+          <w:rPr>
+            <w:rStyle w:val="Hyperlink"/>
+            <w:rFonts w:ascii="Cambria" w:hAnsi="Cambria" w:cstheme="minorHAnsi"/>
+            <w:b/>
+            <w:bCs/>
+            <w:color w:val="000000" w:themeColor="text1"/>
+            <w:u w:val="none"/>
+          </w:rPr>
+          <w:t>SpartaHack</w:t>
+        </w:r>
+        <w:r>
+          <w:rPr>
+            <w:rStyle w:val="Hyperlink"/>
+            <w:rFonts w:ascii="Cambria" w:hAnsi="Cambria" w:cstheme="minorHAnsi"/>
+            <w:b/>
+            <w:bCs/>
+            <w:color w:val="000000" w:themeColor="text1"/>
+            <w:u w:val="none"/>
+          </w:rPr>
+          <w:t xml:space="preserve"> </w:t>
+        </w:r>
+        <w:r>
+          <w:rPr>
+            <w:rStyle w:val="Hyperlink"/>
+            <w:rFonts w:ascii="Cambria" w:hAnsi="Cambria" w:cstheme="minorHAnsi"/>
+            <w:b/>
+            <w:bCs/>
+            <w:color w:val="000000" w:themeColor="text1"/>
+            <w:u w:val="none"/>
+          </w:rPr>
+          <w:t xml:space="preserve">9 Hackathon (Python, Flask, React, Tailwind): </w:t>
+        </w:r>
+        <w:r>
+          <w:rPr>
+            <w:rStyle w:val="Hyperlink"/>
+            <w:rFonts w:ascii="Cambria" w:hAnsi="Cambria" w:cstheme="minorHAnsi"/>
+            <w:color w:val="000000" w:themeColor="text1"/>
+            <w:u w:val="none"/>
+          </w:rPr>
+          <w:t>“MichMoney”;</w:t>
+        </w:r>
+      </w:hyperlink>
+      <w:r>
+        <w:rPr>
+          <w:rFonts w:ascii="Cambria" w:hAnsi="Cambria" w:cstheme="minorHAnsi"/>
+          <w:color w:val="000000" w:themeColor="text1"/>
+        </w:rPr>
+        <w:t xml:space="preserve"> Created a </w:t>
       </w:r>
       <w:r>
         <w:rPr>
@@ -2813,14 +2788,14 @@
           <w:rFonts w:ascii="Cambria" w:hAnsi="Cambria" w:cstheme="minorHAnsi"/>
           <w:color w:val="000000" w:themeColor="text1"/>
         </w:rPr>
-        <w:t xml:space="preserve">ech web app </w:t>
-      </w:r>
-      <w:r>
-        <w:rPr>
-          <w:rFonts w:ascii="Cambria" w:hAnsi="Cambria" w:cstheme="minorHAnsi"/>
-          <w:color w:val="000000" w:themeColor="text1"/>
-        </w:rPr>
-        <w:t>with live-market global Forex visualization, and earnings call transcript analysis heatmap using NLP; Won Best FinTech Hack for Best Use of Digital</w:t>
+        <w:t>ech web app with live-</w:t>
+      </w:r>
+      <w:r>
+        <w:rPr>
+          <w:rFonts w:ascii="Cambria" w:hAnsi="Cambria" w:cstheme="minorHAnsi"/>
+          <w:color w:val="000000" w:themeColor="text1"/>
+        </w:rPr>
+        <w:t>market global Forex visualization, and earnings call transcript analysis heatmap using NLP; Won Best FinTech Hack for Best Use of Digital</w:t>
       </w:r>
       <w:r>
         <w:rPr>
@@ -2853,87 +2828,76 @@
           <w:color w:val="000000" w:themeColor="text1"/>
         </w:rPr>
       </w:pPr>
-      <w:r>
-        <w:rPr>
-          <w:rFonts w:ascii="Cambria" w:hAnsi="Cambria" w:cstheme="minorHAnsi"/>
-          <w:b/>
-          <w:bCs/>
-          <w:color w:val="000000" w:themeColor="text1"/>
-        </w:rPr>
-        <w:t>MHacks-16 Hackathon</w:t>
-      </w:r>
-      <w:r>
-        <w:rPr>
-          <w:rFonts w:ascii="Cambria" w:hAnsi="Cambria" w:cstheme="minorHAnsi"/>
-          <w:b/>
-          <w:bCs/>
-          <w:color w:val="000000" w:themeColor="text1"/>
-        </w:rPr>
-        <w:t xml:space="preserve"> (</w:t>
-      </w:r>
-      <w:r>
-        <w:rPr>
-          <w:rFonts w:ascii="Cambria" w:hAnsi="Cambria" w:cstheme="minorHAnsi"/>
-          <w:b/>
-          <w:bCs/>
-          <w:color w:val="000000" w:themeColor="text1"/>
-        </w:rPr>
-        <w:t xml:space="preserve">Python, </w:t>
-      </w:r>
-      <w:r>
-        <w:rPr>
-          <w:rFonts w:ascii="Cambria" w:hAnsi="Cambria" w:cstheme="minorHAnsi"/>
-          <w:b/>
-          <w:bCs/>
-          <w:color w:val="000000" w:themeColor="text1"/>
-        </w:rPr>
-        <w:t>Flask, Tailwind, React, Google Cloud</w:t>
-      </w:r>
-      <w:r>
-        <w:rPr>
-          <w:rFonts w:ascii="Cambria" w:hAnsi="Cambria" w:cstheme="minorHAnsi"/>
-          <w:b/>
-          <w:bCs/>
-          <w:color w:val="000000" w:themeColor="text1"/>
-        </w:rPr>
-        <w:t>):</w:t>
-      </w:r>
+      <w:hyperlink r:id="rId11" w:history="1">
+        <w:r>
+          <w:rPr>
+            <w:rStyle w:val="Hyperlink"/>
+            <w:rFonts w:ascii="Cambria" w:hAnsi="Cambria" w:cstheme="minorHAnsi"/>
+            <w:b/>
+            <w:bCs/>
+            <w:color w:val="000000" w:themeColor="text1"/>
+            <w:u w:val="none"/>
+          </w:rPr>
+          <w:t>MHacks-16 Hackathon</w:t>
+        </w:r>
+        <w:r>
+          <w:rPr>
+            <w:rStyle w:val="Hyperlink"/>
+            <w:rFonts w:ascii="Cambria" w:hAnsi="Cambria" w:cstheme="minorHAnsi"/>
+            <w:b/>
+            <w:bCs/>
+            <w:color w:val="000000" w:themeColor="text1"/>
+            <w:u w:val="none"/>
+          </w:rPr>
+          <w:t xml:space="preserve"> (Python, </w:t>
+        </w:r>
+        <w:r>
+          <w:rPr>
+            <w:rStyle w:val="Hyperlink"/>
+            <w:rFonts w:ascii="Cambria" w:hAnsi="Cambria" w:cstheme="minorHAnsi"/>
+            <w:b/>
+            <w:bCs/>
+            <w:color w:val="000000" w:themeColor="text1"/>
+            <w:u w:val="none"/>
+          </w:rPr>
+          <w:t>Flask, Tailwind, React, Google Cloud</w:t>
+        </w:r>
+        <w:r>
+          <w:rPr>
+            <w:rStyle w:val="Hyperlink"/>
+            <w:rFonts w:ascii="Cambria" w:hAnsi="Cambria" w:cstheme="minorHAnsi"/>
+            <w:b/>
+            <w:bCs/>
+            <w:color w:val="000000" w:themeColor="text1"/>
+            <w:u w:val="none"/>
+          </w:rPr>
+          <w:t>):</w:t>
+        </w:r>
+        <w:r>
+          <w:rPr>
+            <w:rStyle w:val="Hyperlink"/>
+            <w:rFonts w:ascii="Cambria" w:hAnsi="Cambria" w:cstheme="minorHAnsi"/>
+            <w:color w:val="000000" w:themeColor="text1"/>
+            <w:u w:val="none"/>
+          </w:rPr>
+          <w:t xml:space="preserve"> </w:t>
+        </w:r>
+        <w:r>
+          <w:rPr>
+            <w:rStyle w:val="Hyperlink"/>
+            <w:rFonts w:ascii="Cambria" w:hAnsi="Cambria" w:cstheme="minorHAnsi"/>
+            <w:color w:val="000000" w:themeColor="text1"/>
+            <w:u w:val="none"/>
+          </w:rPr>
+          <w:t>“WolvWealth”;</w:t>
+        </w:r>
+      </w:hyperlink>
       <w:r>
         <w:rPr>
           <w:rFonts w:ascii="Cambria" w:hAnsi="Cambria" w:cstheme="minorHAnsi"/>
           <w:color w:val="000000" w:themeColor="text1"/>
         </w:rPr>
         <w:t xml:space="preserve"> </w:t>
-      </w:r>
-      <w:r>
-        <w:rPr>
-          <w:rFonts w:ascii="Cambria" w:hAnsi="Cambria" w:cstheme="minorHAnsi"/>
-          <w:color w:val="000000" w:themeColor="text1"/>
-        </w:rPr>
-        <w:t>“</w:t>
-      </w:r>
-      <w:proofErr w:type="spellStart"/>
-      <w:r>
-        <w:rPr>
-          <w:rFonts w:ascii="Cambria" w:hAnsi="Cambria" w:cstheme="minorHAnsi"/>
-          <w:color w:val="000000" w:themeColor="text1"/>
-        </w:rPr>
-        <w:t>WolvWealth</w:t>
-      </w:r>
-      <w:proofErr w:type="spellEnd"/>
-      <w:r>
-        <w:rPr>
-          <w:rFonts w:ascii="Cambria" w:hAnsi="Cambria" w:cstheme="minorHAnsi"/>
-          <w:color w:val="000000" w:themeColor="text1"/>
-        </w:rPr>
-        <w:t>”</w:t>
-      </w:r>
-      <w:r>
-        <w:rPr>
-          <w:rFonts w:ascii="Cambria" w:hAnsi="Cambria" w:cstheme="minorHAnsi"/>
-          <w:color w:val="000000" w:themeColor="text1"/>
-        </w:rPr>
-        <w:t xml:space="preserve">; </w:t>
       </w:r>
       <w:r>
         <w:rPr>
@@ -2966,51 +2930,74 @@
           <w:color w:val="000000" w:themeColor="text1"/>
         </w:rPr>
       </w:pPr>
-      <w:r>
-        <w:rPr>
-          <w:rFonts w:ascii="Cambria" w:hAnsi="Cambria" w:cstheme="minorHAnsi"/>
-          <w:b/>
-          <w:bCs/>
-          <w:color w:val="000000" w:themeColor="text1"/>
-        </w:rPr>
-        <w:t>Multi</w:t>
-      </w:r>
-      <w:r>
-        <w:rPr>
-          <w:rFonts w:ascii="Cambria" w:hAnsi="Cambria" w:cstheme="minorHAnsi"/>
-          <w:b/>
-          <w:bCs/>
-          <w:color w:val="000000" w:themeColor="text1"/>
-        </w:rPr>
-        <w:t>-Purpose Discord Bot</w:t>
-      </w:r>
-      <w:r>
-        <w:rPr>
-          <w:rFonts w:ascii="Cambria" w:hAnsi="Cambria" w:cstheme="minorHAnsi"/>
-          <w:b/>
-          <w:bCs/>
-          <w:color w:val="000000" w:themeColor="text1"/>
-        </w:rPr>
-        <w:t xml:space="preserve"> (</w:t>
-      </w:r>
-      <w:r>
-        <w:rPr>
-          <w:rFonts w:ascii="Cambria" w:hAnsi="Cambria" w:cstheme="minorHAnsi"/>
-          <w:b/>
-          <w:bCs/>
-          <w:color w:val="000000" w:themeColor="text1"/>
-        </w:rPr>
-        <w:t>JavaScript</w:t>
-      </w:r>
-      <w:r>
-        <w:rPr>
-          <w:rFonts w:ascii="Cambria" w:hAnsi="Cambria" w:cstheme="minorHAnsi"/>
-          <w:b/>
-          <w:bCs/>
-          <w:color w:val="000000" w:themeColor="text1"/>
-        </w:rPr>
-        <w:t>,</w:t>
-      </w:r>
+      <w:hyperlink r:id="rId12" w:history="1">
+        <w:r>
+          <w:rPr>
+            <w:rStyle w:val="Hyperlink"/>
+            <w:rFonts w:ascii="Cambria" w:hAnsi="Cambria" w:cstheme="minorHAnsi"/>
+            <w:b/>
+            <w:bCs/>
+            <w:color w:val="000000" w:themeColor="text1"/>
+            <w:u w:val="none"/>
+          </w:rPr>
+          <w:t>Multi</w:t>
+        </w:r>
+        <w:r>
+          <w:rPr>
+            <w:rStyle w:val="Hyperlink"/>
+            <w:rFonts w:ascii="Cambria" w:hAnsi="Cambria" w:cstheme="minorHAnsi"/>
+            <w:b/>
+            <w:bCs/>
+            <w:color w:val="000000" w:themeColor="text1"/>
+            <w:u w:val="none"/>
+          </w:rPr>
+          <w:t>-Purpose Discord Bot (JavaScript</w:t>
+        </w:r>
+        <w:r>
+          <w:rPr>
+            <w:rStyle w:val="Hyperlink"/>
+            <w:rFonts w:ascii="Cambria" w:hAnsi="Cambria" w:cstheme="minorHAnsi"/>
+            <w:b/>
+            <w:bCs/>
+            <w:color w:val="000000" w:themeColor="text1"/>
+            <w:u w:val="none"/>
+          </w:rPr>
+          <w:t>,</w:t>
+        </w:r>
+        <w:r>
+          <w:rPr>
+            <w:rStyle w:val="Hyperlink"/>
+            <w:rFonts w:ascii="Cambria" w:hAnsi="Cambria" w:cstheme="minorHAnsi"/>
+            <w:b/>
+            <w:bCs/>
+            <w:color w:val="000000" w:themeColor="text1"/>
+            <w:u w:val="none"/>
+          </w:rPr>
+          <w:t xml:space="preserve"> </w:t>
+        </w:r>
+        <w:r>
+          <w:rPr>
+            <w:rStyle w:val="Hyperlink"/>
+            <w:rFonts w:ascii="Cambria" w:hAnsi="Cambria" w:cstheme="minorHAnsi"/>
+            <w:b/>
+            <w:bCs/>
+            <w:color w:val="000000" w:themeColor="text1"/>
+            <w:u w:val="none"/>
+          </w:rPr>
+          <w:t>MongoDB</w:t>
+        </w:r>
+        <w:r>
+          <w:rPr>
+            <w:rStyle w:val="Hyperlink"/>
+            <w:rFonts w:ascii="Cambria" w:hAnsi="Cambria" w:cstheme="minorHAnsi"/>
+            <w:b/>
+            <w:bCs/>
+            <w:color w:val="000000" w:themeColor="text1"/>
+            <w:u w:val="none"/>
+          </w:rPr>
+          <w:t>):</w:t>
+        </w:r>
+      </w:hyperlink>
       <w:r>
         <w:rPr>
           <w:rFonts w:ascii="Cambria" w:hAnsi="Cambria" w:cstheme="minorHAnsi"/>
@@ -3023,24 +3010,6 @@
       <w:r>
         <w:rPr>
           <w:rFonts w:ascii="Cambria" w:hAnsi="Cambria" w:cstheme="minorHAnsi"/>
-          <w:b/>
-          <w:bCs/>
-          <w:color w:val="000000" w:themeColor="text1"/>
-        </w:rPr>
-        <w:t>MongoDB</w:t>
-      </w:r>
-      <w:r>
-        <w:rPr>
-          <w:rFonts w:ascii="Cambria" w:hAnsi="Cambria" w:cstheme="minorHAnsi"/>
-          <w:b/>
-          <w:bCs/>
-          <w:color w:val="000000" w:themeColor="text1"/>
-        </w:rPr>
-        <w:t xml:space="preserve">): </w:t>
-      </w:r>
-      <w:r>
-        <w:rPr>
-          <w:rFonts w:ascii="Cambria" w:hAnsi="Cambria" w:cstheme="minorHAnsi"/>
           <w:color w:val="000000" w:themeColor="text1"/>
         </w:rPr>
         <w:t>Utilized Discord API to implement</w:t>
@@ -3050,35 +3019,7 @@
           <w:rFonts w:ascii="Cambria" w:hAnsi="Cambria" w:cstheme="minorHAnsi"/>
           <w:color w:val="000000" w:themeColor="text1"/>
         </w:rPr>
-        <w:t xml:space="preserve"> server</w:t>
-      </w:r>
-      <w:r>
-        <w:rPr>
-          <w:rFonts w:ascii="Cambria" w:hAnsi="Cambria" w:cstheme="minorHAnsi"/>
-          <w:color w:val="000000" w:themeColor="text1"/>
-        </w:rPr>
-        <w:t xml:space="preserve"> </w:t>
-      </w:r>
-      <w:r>
-        <w:rPr>
-          <w:rFonts w:ascii="Cambria" w:hAnsi="Cambria" w:cstheme="minorHAnsi"/>
-          <w:color w:val="000000" w:themeColor="text1"/>
-        </w:rPr>
-        <w:t>management capabilities</w:t>
-      </w:r>
-      <w:r>
-        <w:rPr>
-          <w:rFonts w:ascii="Cambria" w:hAnsi="Cambria" w:cstheme="minorHAnsi"/>
-          <w:color w:val="000000" w:themeColor="text1"/>
-        </w:rPr>
-        <w:t xml:space="preserve"> and other</w:t>
-      </w:r>
-      <w:r>
-        <w:rPr>
-          <w:rFonts w:ascii="Cambria" w:hAnsi="Cambria" w:cstheme="minorHAnsi"/>
-          <w:color w:val="000000" w:themeColor="text1"/>
-        </w:rPr>
-        <w:t xml:space="preserve"> </w:t>
+        <w:t xml:space="preserve"> server management capabilities and other </w:t>
       </w:r>
       <w:r>
         <w:rPr>
@@ -3160,32 +3101,49 @@
           <w:color w:val="000000" w:themeColor="text1"/>
         </w:rPr>
       </w:pPr>
-      <w:r>
-        <w:rPr>
-          <w:rFonts w:ascii="Cambria" w:hAnsi="Cambria" w:cstheme="minorHAnsi"/>
-          <w:b/>
-          <w:bCs/>
-          <w:color w:val="000000" w:themeColor="text1"/>
-        </w:rPr>
-        <w:t>Recipe Book Website (HTML, Bootstrap, Vue</w:t>
-      </w:r>
-      <w:r>
-        <w:rPr>
-          <w:rFonts w:ascii="Cambria" w:hAnsi="Cambria" w:cstheme="minorHAnsi"/>
-          <w:b/>
-          <w:bCs/>
-          <w:color w:val="000000" w:themeColor="text1"/>
-        </w:rPr>
-        <w:t>, JSON</w:t>
-      </w:r>
-      <w:r>
-        <w:rPr>
-          <w:rFonts w:ascii="Cambria" w:hAnsi="Cambria" w:cstheme="minorHAnsi"/>
-          <w:b/>
-          <w:bCs/>
-          <w:color w:val="000000" w:themeColor="text1"/>
-        </w:rPr>
-        <w:t xml:space="preserve">): </w:t>
+      <w:hyperlink r:id="rId13" w:history="1">
+        <w:r>
+          <w:rPr>
+            <w:rStyle w:val="Hyperlink"/>
+            <w:rFonts w:ascii="Cambria" w:hAnsi="Cambria" w:cstheme="minorHAnsi"/>
+            <w:b/>
+            <w:bCs/>
+            <w:color w:val="000000" w:themeColor="text1"/>
+            <w:u w:val="none"/>
+          </w:rPr>
+          <w:t>Recipe Book Website (HTML, Bootstrap, Vue</w:t>
+        </w:r>
+        <w:r>
+          <w:rPr>
+            <w:rStyle w:val="Hyperlink"/>
+            <w:rFonts w:ascii="Cambria" w:hAnsi="Cambria" w:cstheme="minorHAnsi"/>
+            <w:b/>
+            <w:bCs/>
+            <w:color w:val="000000" w:themeColor="text1"/>
+            <w:u w:val="none"/>
+          </w:rPr>
+          <w:t>, JSON</w:t>
+        </w:r>
+        <w:r>
+          <w:rPr>
+            <w:rStyle w:val="Hyperlink"/>
+            <w:rFonts w:ascii="Cambria" w:hAnsi="Cambria" w:cstheme="minorHAnsi"/>
+            <w:b/>
+            <w:bCs/>
+            <w:color w:val="000000" w:themeColor="text1"/>
+            <w:u w:val="none"/>
+          </w:rPr>
+          <w:t>):</w:t>
+        </w:r>
+      </w:hyperlink>
+      <w:r>
+        <w:rPr>
+          <w:rFonts w:ascii="Cambria" w:hAnsi="Cambria" w:cstheme="minorHAnsi"/>
+          <w:b/>
+          <w:bCs/>
+          <w:color w:val="000000" w:themeColor="text1"/>
+        </w:rPr>
+        <w:t xml:space="preserve"> </w:t>
       </w:r>
       <w:r>
         <w:rPr>
@@ -3316,21 +3274,34 @@
           <w:color w:val="000000" w:themeColor="text1"/>
         </w:rPr>
       </w:pPr>
-      <w:r>
-        <w:rPr>
-          <w:rFonts w:ascii="Cambria" w:hAnsi="Cambria" w:cstheme="minorHAnsi"/>
-          <w:b/>
-          <w:bCs/>
-          <w:color w:val="000000" w:themeColor="text1"/>
-        </w:rPr>
-        <w:t xml:space="preserve">MHacks-14 Hackathon (HTML, CSS, JavaScript): </w:t>
-      </w:r>
-      <w:r>
-        <w:rPr>
-          <w:rFonts w:ascii="Cambria" w:hAnsi="Cambria" w:cstheme="minorHAnsi"/>
-          <w:color w:val="000000" w:themeColor="text1"/>
-        </w:rPr>
-        <w:t>“Fastr Food”; Direct</w:t>
+      <w:hyperlink r:id="rId14" w:history="1">
+        <w:r>
+          <w:rPr>
+            <w:rStyle w:val="Hyperlink"/>
+            <w:rFonts w:ascii="Cambria" w:hAnsi="Cambria" w:cstheme="minorHAnsi"/>
+            <w:b/>
+            <w:bCs/>
+            <w:color w:val="000000" w:themeColor="text1"/>
+            <w:u w:val="none"/>
+          </w:rPr>
+          <w:t xml:space="preserve">MHacks-14 Hackathon (HTML, CSS, JavaScript): </w:t>
+        </w:r>
+        <w:r>
+          <w:rPr>
+            <w:rStyle w:val="Hyperlink"/>
+            <w:rFonts w:ascii="Cambria" w:hAnsi="Cambria" w:cstheme="minorHAnsi"/>
+            <w:color w:val="000000" w:themeColor="text1"/>
+            <w:u w:val="none"/>
+          </w:rPr>
+          <w:t>“Fastr Food”;</w:t>
+        </w:r>
+      </w:hyperlink>
+      <w:r>
+        <w:rPr>
+          <w:rFonts w:ascii="Cambria" w:hAnsi="Cambria" w:cstheme="minorHAnsi"/>
+          <w:color w:val="000000" w:themeColor="text1"/>
+        </w:rPr>
+        <w:t xml:space="preserve"> Direct</w:t>
       </w:r>
       <w:r>
         <w:rPr>
@@ -3407,33 +3378,41 @@
           <w:color w:val="000000" w:themeColor="text1"/>
         </w:rPr>
       </w:pPr>
-      <w:r>
-        <w:rPr>
-          <w:rFonts w:ascii="Cambria" w:hAnsi="Cambria" w:cstheme="minorHAnsi"/>
-          <w:b/>
-          <w:bCs/>
-          <w:color w:val="000000" w:themeColor="text1"/>
-        </w:rPr>
-        <w:t>Stock Simulator</w:t>
-      </w:r>
-      <w:r>
-        <w:rPr>
-          <w:rFonts w:ascii="Cambria" w:hAnsi="Cambria" w:cstheme="minorHAnsi"/>
-          <w:b/>
-          <w:bCs/>
-          <w:color w:val="000000" w:themeColor="text1"/>
-        </w:rPr>
-        <w:t xml:space="preserve"> (Python)</w:t>
-      </w:r>
-      <w:r>
-        <w:rPr>
-          <w:rFonts w:ascii="Cambria" w:hAnsi="Cambria" w:cstheme="minorHAnsi"/>
-          <w:b/>
-          <w:bCs/>
-          <w:color w:val="000000" w:themeColor="text1"/>
-        </w:rPr>
-        <w:t>:</w:t>
-      </w:r>
+      <w:hyperlink r:id="rId15" w:history="1">
+        <w:r>
+          <w:rPr>
+            <w:rStyle w:val="Hyperlink"/>
+            <w:rFonts w:ascii="Cambria" w:hAnsi="Cambria" w:cstheme="minorHAnsi"/>
+            <w:b/>
+            <w:bCs/>
+            <w:color w:val="000000" w:themeColor="text1"/>
+            <w:u w:val="none"/>
+          </w:rPr>
+          <w:t>Stock Simulator</w:t>
+        </w:r>
+        <w:r>
+          <w:rPr>
+            <w:rStyle w:val="Hyperlink"/>
+            <w:rFonts w:ascii="Cambria" w:hAnsi="Cambria" w:cstheme="minorHAnsi"/>
+            <w:b/>
+            <w:bCs/>
+            <w:color w:val="000000" w:themeColor="text1"/>
+            <w:u w:val="none"/>
+          </w:rPr>
+          <w:t xml:space="preserve"> (Python)</w:t>
+        </w:r>
+        <w:r>
+          <w:rPr>
+            <w:rStyle w:val="Hyperlink"/>
+            <w:rFonts w:ascii="Cambria" w:hAnsi="Cambria" w:cstheme="minorHAnsi"/>
+            <w:b/>
+            <w:bCs/>
+            <w:color w:val="000000" w:themeColor="text1"/>
+            <w:u w:val="none"/>
+          </w:rPr>
+          <w:t>:</w:t>
+        </w:r>
+      </w:hyperlink>
       <w:r>
         <w:rPr>
           <w:rFonts w:ascii="Cambria" w:hAnsi="Cambria" w:cstheme="minorHAnsi"/>
@@ -3536,7 +3515,7 @@
       </w:r>
     </w:p>
     <w:sectPr>
-      <w:footerReference w:type="default" r:id="rId8"/>
+      <w:footerReference w:type="default" r:id="rId16"/>
       <w:pgSz w:w="12240" w:h="15840"/>
       <w:pgMar w:top="432" w:right="576" w:bottom="173" w:left="576" w:header="720" w:footer="720" w:gutter="0"/>
       <w:pgNumType w:start="1"/>
@@ -4432,6 +4411,18 @@
       <w:shd w:val="clear" w:color="auto" w:fill="E1DFDD"/>
     </w:rPr>
   </w:style>
+  <w:style w:type="character" w:styleId="FollowedHyperlink">
+    <w:name w:val="FollowedHyperlink"/>
+    <w:basedOn w:val="DefaultParagraphFont"/>
+    <w:uiPriority w:val="99"/>
+    <w:semiHidden/>
+    <w:unhideWhenUsed/>
+    <w:rsid w:val="00FD5107"/>
+    <w:rPr>
+      <w:color w:val="954F72" w:themeColor="followedHyperlink"/>
+      <w:u w:val="single"/>
+    </w:rPr>
+  </w:style>
 </w:styles>
 </file>
 

</xml_diff>

<commit_message>
Add factset mobile experience
</commit_message>
<xml_diff>
--- a/RyanResume.docx
+++ b/RyanResume.docx
@@ -1181,35 +1181,7 @@
           <w:rFonts w:ascii="Cambria" w:hAnsi="Cambria" w:cstheme="minorHAnsi"/>
           <w:color w:val="000000" w:themeColor="text1"/>
         </w:rPr>
-        <w:t xml:space="preserve">Spearheaded </w:t>
-      </w:r>
-      <w:r>
-        <w:rPr>
-          <w:rFonts w:ascii="Cambria" w:hAnsi="Cambria" w:cstheme="minorHAnsi"/>
-          <w:color w:val="000000" w:themeColor="text1"/>
-        </w:rPr>
-        <w:t xml:space="preserve">development of </w:t>
-      </w:r>
-      <w:r>
-        <w:rPr>
-          <w:rFonts w:ascii="Cambria" w:hAnsi="Cambria" w:cstheme="minorHAnsi"/>
-          <w:color w:val="000000" w:themeColor="text1"/>
-        </w:rPr>
-        <w:t>next</w:t>
-      </w:r>
-      <w:r>
-        <w:rPr>
-          <w:rFonts w:ascii="Cambria" w:hAnsi="Cambria" w:cstheme="minorHAnsi"/>
-          <w:color w:val="000000" w:themeColor="text1"/>
-        </w:rPr>
-        <w:t>-</w:t>
-      </w:r>
-      <w:r>
-        <w:rPr>
-          <w:rFonts w:ascii="Cambria" w:hAnsi="Cambria" w:cstheme="minorHAnsi"/>
-          <w:color w:val="000000" w:themeColor="text1"/>
-        </w:rPr>
-        <w:t>gen</w:t>
+        <w:t>Spearheaded development of next-gen</w:t>
       </w:r>
       <w:r>
         <w:rPr>
@@ -1223,7 +1195,21 @@
           <w:rFonts w:ascii="Cambria" w:hAnsi="Cambria" w:cstheme="minorHAnsi"/>
           <w:color w:val="000000" w:themeColor="text1"/>
         </w:rPr>
-        <w:t xml:space="preserve"> platform </w:t>
+        <w:t xml:space="preserve"> </w:t>
+      </w:r>
+      <w:r>
+        <w:rPr>
+          <w:rFonts w:ascii="Cambria" w:hAnsi="Cambria" w:cstheme="minorHAnsi"/>
+          <w:color w:val="000000" w:themeColor="text1"/>
+        </w:rPr>
+        <w:t xml:space="preserve">web </w:t>
+      </w:r>
+      <w:r>
+        <w:rPr>
+          <w:rFonts w:ascii="Cambria" w:hAnsi="Cambria" w:cstheme="minorHAnsi"/>
+          <w:color w:val="000000" w:themeColor="text1"/>
+        </w:rPr>
+        <w:t xml:space="preserve">platform </w:t>
       </w:r>
       <w:r>
         <w:rPr>
@@ -1237,35 +1223,7 @@
           <w:rFonts w:ascii="Cambria" w:hAnsi="Cambria" w:cstheme="minorHAnsi"/>
           <w:color w:val="000000" w:themeColor="text1"/>
         </w:rPr>
-        <w:t>integrating</w:t>
-      </w:r>
-      <w:r>
-        <w:rPr>
-          <w:rFonts w:ascii="Cambria" w:hAnsi="Cambria" w:cstheme="minorHAnsi"/>
-          <w:color w:val="000000" w:themeColor="text1"/>
-        </w:rPr>
-        <w:t xml:space="preserve"> </w:t>
-      </w:r>
-      <w:r>
-        <w:rPr>
-          <w:rFonts w:ascii="Cambria" w:hAnsi="Cambria" w:cstheme="minorHAnsi"/>
-          <w:color w:val="000000" w:themeColor="text1"/>
-        </w:rPr>
-        <w:t xml:space="preserve">FactSet </w:t>
-      </w:r>
-      <w:r>
-        <w:rPr>
-          <w:rFonts w:ascii="Cambria" w:hAnsi="Cambria" w:cstheme="minorHAnsi"/>
-          <w:color w:val="000000" w:themeColor="text1"/>
-        </w:rPr>
-        <w:t xml:space="preserve">Mercury AI assistant into </w:t>
-      </w:r>
-      <w:r>
-        <w:rPr>
-          <w:rFonts w:ascii="Cambria" w:hAnsi="Cambria" w:cstheme="minorHAnsi"/>
-          <w:color w:val="000000" w:themeColor="text1"/>
-        </w:rPr>
-        <w:t xml:space="preserve">completely </w:t>
+        <w:t xml:space="preserve">integrating FactSet Mercury AI assistant into completely </w:t>
       </w:r>
       <w:r>
         <w:rPr>
@@ -1279,28 +1237,7 @@
           <w:rFonts w:ascii="Cambria" w:hAnsi="Cambria" w:cstheme="minorHAnsi"/>
           <w:color w:val="000000" w:themeColor="text1"/>
         </w:rPr>
-        <w:t>re</w:t>
-      </w:r>
-      <w:r>
-        <w:rPr>
-          <w:rFonts w:ascii="Cambria" w:hAnsi="Cambria" w:cstheme="minorHAnsi"/>
-          <w:color w:val="000000" w:themeColor="text1"/>
-        </w:rPr>
-        <w:t>designed</w:t>
-      </w:r>
-      <w:r>
-        <w:rPr>
-          <w:rFonts w:ascii="Cambria" w:hAnsi="Cambria" w:cstheme="minorHAnsi"/>
-          <w:color w:val="000000" w:themeColor="text1"/>
-        </w:rPr>
-        <w:t xml:space="preserve"> </w:t>
-      </w:r>
-      <w:r>
-        <w:rPr>
-          <w:rFonts w:ascii="Cambria" w:hAnsi="Cambria" w:cstheme="minorHAnsi"/>
-          <w:color w:val="000000" w:themeColor="text1"/>
-        </w:rPr>
-        <w:t>UX workflow</w:t>
+        <w:t>redesigned UX workflow</w:t>
       </w:r>
       <w:r>
         <w:rPr>
@@ -1325,35 +1262,133 @@
           <w:rFonts w:ascii="Cambria" w:hAnsi="Cambria" w:cstheme="minorHAnsi"/>
           <w:color w:val="000000" w:themeColor="text1"/>
         </w:rPr>
-        <w:t xml:space="preserve">Maintained and upgraded web </w:t>
-      </w:r>
-      <w:r>
-        <w:rPr>
-          <w:rFonts w:ascii="Cambria" w:hAnsi="Cambria" w:cstheme="minorHAnsi"/>
-          <w:color w:val="000000" w:themeColor="text1"/>
-        </w:rPr>
-        <w:t>platform</w:t>
-      </w:r>
-      <w:r>
-        <w:rPr>
-          <w:rFonts w:ascii="Cambria" w:hAnsi="Cambria" w:cstheme="minorHAnsi"/>
-          <w:color w:val="000000" w:themeColor="text1"/>
-        </w:rPr>
-        <w:t xml:space="preserve"> infrastructure vital to platform functionality for </w:t>
-      </w:r>
-      <w:r>
-        <w:rPr>
-          <w:rFonts w:ascii="Cambria" w:hAnsi="Cambria" w:cstheme="minorHAnsi"/>
-          <w:color w:val="000000" w:themeColor="text1"/>
-        </w:rPr>
-        <w:t>nearly</w:t>
-      </w:r>
-      <w:r>
-        <w:rPr>
-          <w:rFonts w:ascii="Cambria" w:hAnsi="Cambria" w:cstheme="minorHAnsi"/>
-          <w:color w:val="000000" w:themeColor="text1"/>
-        </w:rPr>
-        <w:t xml:space="preserve"> 100,000 daily users</w:t>
+        <w:t xml:space="preserve">Developed </w:t>
+      </w:r>
+      <w:r>
+        <w:rPr>
+          <w:rFonts w:ascii="Cambria" w:hAnsi="Cambria" w:cstheme="minorHAnsi"/>
+          <w:color w:val="000000" w:themeColor="text1"/>
+        </w:rPr>
+        <w:t>new financial</w:t>
+      </w:r>
+      <w:r>
+        <w:rPr>
+          <w:rFonts w:ascii="Cambria" w:hAnsi="Cambria" w:cstheme="minorHAnsi"/>
+          <w:color w:val="000000" w:themeColor="text1"/>
+        </w:rPr>
+        <w:t xml:space="preserve"> research workflow </w:t>
+      </w:r>
+      <w:r>
+        <w:rPr>
+          <w:rFonts w:ascii="Cambria" w:hAnsi="Cambria" w:cstheme="minorHAnsi"/>
+          <w:color w:val="000000" w:themeColor="text1"/>
+        </w:rPr>
+        <w:t>feature</w:t>
+      </w:r>
+      <w:r>
+        <w:rPr>
+          <w:rFonts w:ascii="Cambria" w:hAnsi="Cambria" w:cstheme="minorHAnsi"/>
+          <w:color w:val="000000" w:themeColor="text1"/>
+        </w:rPr>
+        <w:t>s</w:t>
+      </w:r>
+      <w:r>
+        <w:rPr>
+          <w:rFonts w:ascii="Cambria" w:hAnsi="Cambria" w:cstheme="minorHAnsi"/>
+          <w:color w:val="000000" w:themeColor="text1"/>
+        </w:rPr>
+        <w:t xml:space="preserve"> </w:t>
+      </w:r>
+      <w:r>
+        <w:rPr>
+          <w:rFonts w:ascii="Cambria" w:hAnsi="Cambria" w:cstheme="minorHAnsi"/>
+          <w:color w:val="000000" w:themeColor="text1"/>
+        </w:rPr>
+        <w:t>for redesigned iOS</w:t>
+      </w:r>
+      <w:r>
+        <w:rPr>
+          <w:rFonts w:ascii="Cambria" w:hAnsi="Cambria" w:cstheme="minorHAnsi"/>
+          <w:color w:val="000000" w:themeColor="text1"/>
+        </w:rPr>
+        <w:t xml:space="preserve"> and </w:t>
+      </w:r>
+      <w:r>
+        <w:rPr>
+          <w:rFonts w:ascii="Cambria" w:hAnsi="Cambria" w:cstheme="minorHAnsi"/>
+          <w:color w:val="000000" w:themeColor="text1"/>
+        </w:rPr>
+        <w:t xml:space="preserve">Android app, enabling </w:t>
+      </w:r>
+      <w:r>
+        <w:rPr>
+          <w:rFonts w:ascii="Cambria" w:hAnsi="Cambria" w:cstheme="minorHAnsi"/>
+          <w:color w:val="000000" w:themeColor="text1"/>
+        </w:rPr>
+        <w:t xml:space="preserve">20,000+ </w:t>
+      </w:r>
+      <w:r>
+        <w:rPr>
+          <w:rFonts w:ascii="Cambria" w:hAnsi="Cambria" w:cstheme="minorHAnsi"/>
+          <w:color w:val="000000" w:themeColor="text1"/>
+        </w:rPr>
+        <w:t xml:space="preserve">daily </w:t>
+      </w:r>
+      <w:r>
+        <w:rPr>
+          <w:rFonts w:ascii="Cambria" w:hAnsi="Cambria" w:cstheme="minorHAnsi"/>
+          <w:color w:val="000000" w:themeColor="text1"/>
+        </w:rPr>
+        <w:t xml:space="preserve">users to search for public companies and access charts, financial </w:t>
+      </w:r>
+      <w:r>
+        <w:rPr>
+          <w:rFonts w:ascii="Cambria" w:hAnsi="Cambria" w:cstheme="minorHAnsi"/>
+          <w:color w:val="000000" w:themeColor="text1"/>
+        </w:rPr>
+        <w:t>info</w:t>
+      </w:r>
+      <w:r>
+        <w:rPr>
+          <w:rFonts w:ascii="Cambria" w:hAnsi="Cambria" w:cstheme="minorHAnsi"/>
+          <w:color w:val="000000" w:themeColor="text1"/>
+        </w:rPr>
+        <w:t xml:space="preserve">, corporate structure, </w:t>
+      </w:r>
+      <w:r>
+        <w:rPr>
+          <w:rFonts w:ascii="Cambria" w:hAnsi="Cambria" w:cstheme="minorHAnsi"/>
+          <w:color w:val="000000" w:themeColor="text1"/>
+        </w:rPr>
+        <w:t xml:space="preserve">breaking news, </w:t>
+      </w:r>
+      <w:r>
+        <w:rPr>
+          <w:rFonts w:ascii="Cambria" w:hAnsi="Cambria" w:cstheme="minorHAnsi"/>
+          <w:color w:val="000000" w:themeColor="text1"/>
+        </w:rPr>
+        <w:t xml:space="preserve">and </w:t>
+      </w:r>
+      <w:r>
+        <w:rPr>
+          <w:rFonts w:ascii="Cambria" w:hAnsi="Cambria" w:cstheme="minorHAnsi"/>
+          <w:color w:val="000000" w:themeColor="text1"/>
+        </w:rPr>
+        <w:t xml:space="preserve">millions of </w:t>
+      </w:r>
+      <w:r>
+        <w:rPr>
+          <w:rFonts w:ascii="Cambria" w:hAnsi="Cambria" w:cstheme="minorHAnsi"/>
+          <w:color w:val="000000" w:themeColor="text1"/>
+        </w:rPr>
+        <w:t xml:space="preserve">other </w:t>
+      </w:r>
+      <w:r>
+        <w:rPr>
+          <w:rFonts w:ascii="Cambria" w:hAnsi="Cambria" w:cstheme="minorHAnsi"/>
+          <w:color w:val="000000" w:themeColor="text1"/>
+        </w:rPr>
+        <w:t>pieces of proprietary data on the go; Completed as part of CEO-led mobile task force</w:t>
       </w:r>
     </w:p>
     <w:p>
@@ -1371,14 +1406,49 @@
           <w:rFonts w:ascii="Cambria" w:hAnsi="Cambria" w:cstheme="minorHAnsi"/>
           <w:color w:val="000000" w:themeColor="text1"/>
         </w:rPr>
-        <w:t>Contributed to mobile app upgrade bringing the FactSet suite of tools to iOS and Android devices</w:t>
-      </w:r>
-      <w:r>
-        <w:rPr>
-          <w:rFonts w:ascii="Cambria" w:hAnsi="Cambria" w:cstheme="minorHAnsi"/>
-          <w:color w:val="000000" w:themeColor="text1"/>
-        </w:rPr>
-        <w:t xml:space="preserve"> </w:t>
+        <w:t xml:space="preserve">Maintained and upgraded web </w:t>
+      </w:r>
+      <w:r>
+        <w:rPr>
+          <w:rFonts w:ascii="Cambria" w:hAnsi="Cambria" w:cstheme="minorHAnsi"/>
+          <w:color w:val="000000" w:themeColor="text1"/>
+        </w:rPr>
+        <w:t>platform</w:t>
+      </w:r>
+      <w:r>
+        <w:rPr>
+          <w:rFonts w:ascii="Cambria" w:hAnsi="Cambria" w:cstheme="minorHAnsi"/>
+          <w:color w:val="000000" w:themeColor="text1"/>
+        </w:rPr>
+        <w:t xml:space="preserve"> infrastructure vital to platform functionality for </w:t>
+      </w:r>
+      <w:r>
+        <w:rPr>
+          <w:rFonts w:ascii="Cambria" w:hAnsi="Cambria" w:cstheme="minorHAnsi"/>
+          <w:color w:val="000000" w:themeColor="text1"/>
+        </w:rPr>
+        <w:t>over</w:t>
+      </w:r>
+      <w:r>
+        <w:rPr>
+          <w:rFonts w:ascii="Cambria" w:hAnsi="Cambria" w:cstheme="minorHAnsi"/>
+          <w:color w:val="000000" w:themeColor="text1"/>
+        </w:rPr>
+        <w:t xml:space="preserve"> 1</w:t>
+      </w:r>
+      <w:r>
+        <w:rPr>
+          <w:rFonts w:ascii="Cambria" w:hAnsi="Cambria" w:cstheme="minorHAnsi"/>
+          <w:color w:val="000000" w:themeColor="text1"/>
+        </w:rPr>
+        <w:t>2</w:t>
+      </w:r>
+      <w:r>
+        <w:rPr>
+          <w:rFonts w:ascii="Cambria" w:hAnsi="Cambria" w:cstheme="minorHAnsi"/>
+          <w:color w:val="000000" w:themeColor="text1"/>
+        </w:rPr>
+        <w:t>0,000 daily users</w:t>
       </w:r>
     </w:p>
     <w:p>
@@ -2075,7 +2145,21 @@
           <w:rFonts w:ascii="Cambria" w:hAnsi="Cambria" w:cstheme="minorHAnsi"/>
           <w:color w:val="000000" w:themeColor="text1"/>
         </w:rPr>
-        <w:t>Developed a test suite to validate internal test automation</w:t>
+        <w:t xml:space="preserve">Developed </w:t>
+      </w:r>
+      <w:r>
+        <w:rPr>
+          <w:rFonts w:ascii="Cambria" w:hAnsi="Cambria" w:cstheme="minorHAnsi"/>
+          <w:color w:val="000000" w:themeColor="text1"/>
+        </w:rPr>
+        <w:t>rigorous</w:t>
+      </w:r>
+      <w:r>
+        <w:rPr>
+          <w:rFonts w:ascii="Cambria" w:hAnsi="Cambria" w:cstheme="minorHAnsi"/>
+          <w:color w:val="000000" w:themeColor="text1"/>
+        </w:rPr>
+        <w:t xml:space="preserve"> test suite to validate internal test automation</w:t>
       </w:r>
       <w:r>
         <w:rPr>
@@ -2929,14 +3013,35 @@
           <w:rFonts w:ascii="Cambria" w:hAnsi="Cambria" w:cstheme="minorHAnsi"/>
           <w:color w:val="000000" w:themeColor="text1"/>
         </w:rPr>
-        <w:t>ech web app with live-</w:t>
-      </w:r>
-      <w:r>
-        <w:rPr>
-          <w:rFonts w:ascii="Cambria" w:hAnsi="Cambria" w:cstheme="minorHAnsi"/>
-          <w:color w:val="000000" w:themeColor="text1"/>
-        </w:rPr>
-        <w:t>market global Forex visualization, and earnings call transcript analysis heatmap using NLP; Won Best FinTech Hack for Best Use of Digital</w:t>
+        <w:t xml:space="preserve">ech web app with </w:t>
+      </w:r>
+      <w:r>
+        <w:rPr>
+          <w:rFonts w:ascii="Cambria" w:hAnsi="Cambria" w:cstheme="minorHAnsi"/>
+          <w:color w:val="000000" w:themeColor="text1"/>
+        </w:rPr>
+        <w:t>real-time</w:t>
+      </w:r>
+      <w:r>
+        <w:rPr>
+          <w:rFonts w:ascii="Cambria" w:hAnsi="Cambria" w:cstheme="minorHAnsi"/>
+          <w:color w:val="000000" w:themeColor="text1"/>
+        </w:rPr>
+        <w:t xml:space="preserve"> global Forex visualization</w:t>
+      </w:r>
+      <w:r>
+        <w:rPr>
+          <w:rFonts w:ascii="Cambria" w:hAnsi="Cambria" w:cstheme="minorHAnsi"/>
+          <w:color w:val="000000" w:themeColor="text1"/>
+        </w:rPr>
+        <w:t>,</w:t>
+      </w:r>
+      <w:r>
+        <w:rPr>
+          <w:rFonts w:ascii="Cambria" w:hAnsi="Cambria" w:cstheme="minorHAnsi"/>
+          <w:color w:val="000000" w:themeColor="text1"/>
+        </w:rPr>
+        <w:t xml:space="preserve"> and earnings call transcript analysis heatmap using NLP; Won Best FinTech Hack for Best Use of Digital</w:t>
       </w:r>
       <w:r>
         <w:rPr>
@@ -3252,7 +3357,7 @@
             <w:color w:val="000000" w:themeColor="text1"/>
             <w:u w:val="none"/>
           </w:rPr>
-          <w:t>Recipe Book Website (HTML, Bootstrap, Vue</w:t>
+          <w:t>MHacks-14 Hackathon (HTML, CSS, JavaScript</w:t>
         </w:r>
         <w:r>
           <w:rPr>
@@ -3263,7 +3368,7 @@
             <w:color w:val="000000" w:themeColor="text1"/>
             <w:u w:val="none"/>
           </w:rPr>
-          <w:t>, JSON</w:t>
+          <w:t>, Firebase</w:t>
         </w:r>
         <w:r>
           <w:rPr>
@@ -3274,12 +3379,70 @@
             <w:color w:val="000000" w:themeColor="text1"/>
             <w:u w:val="none"/>
           </w:rPr>
-          <w:t>):</w:t>
+          <w:t xml:space="preserve">): </w:t>
+        </w:r>
+        <w:r>
+          <w:rPr>
+            <w:rStyle w:val="Hyperlink"/>
+            <w:rFonts w:ascii="Cambria" w:hAnsi="Cambria" w:cstheme="minorHAnsi"/>
+            <w:color w:val="000000" w:themeColor="text1"/>
+            <w:u w:val="none"/>
+          </w:rPr>
+          <w:t>“Fastr Food”;</w:t>
         </w:r>
       </w:hyperlink>
       <w:r>
         <w:rPr>
           <w:rFonts w:ascii="Cambria" w:hAnsi="Cambria" w:cstheme="minorHAnsi"/>
+          <w:color w:val="000000" w:themeColor="text1"/>
+        </w:rPr>
+        <w:t xml:space="preserve"> Direct</w:t>
+      </w:r>
+      <w:r>
+        <w:rPr>
+          <w:rFonts w:ascii="Cambria" w:hAnsi="Cambria" w:cstheme="minorHAnsi"/>
+          <w:color w:val="000000" w:themeColor="text1"/>
+        </w:rPr>
+        <w:t>ed</w:t>
+      </w:r>
+      <w:r>
+        <w:rPr>
+          <w:rFonts w:ascii="Cambria" w:hAnsi="Cambria" w:cstheme="minorHAnsi"/>
+          <w:color w:val="000000" w:themeColor="text1"/>
+        </w:rPr>
+        <w:t xml:space="preserve"> users to the dining hal</w:t>
+      </w:r>
+      <w:r>
+        <w:rPr>
+          <w:rFonts w:ascii="Cambria" w:hAnsi="Cambria" w:cstheme="minorHAnsi"/>
+          <w:color w:val="000000" w:themeColor="text1"/>
+        </w:rPr>
+        <w:t xml:space="preserve">l </w:t>
+      </w:r>
+      <w:r>
+        <w:rPr>
+          <w:rFonts w:ascii="Cambria" w:hAnsi="Cambria" w:cstheme="minorHAnsi"/>
+          <w:color w:val="000000" w:themeColor="text1"/>
+        </w:rPr>
+        <w:t>with the quickest meal acquisition time using crowdsourced line</w:t>
+      </w:r>
+      <w:r>
+        <w:rPr>
+          <w:rFonts w:ascii="Cambria" w:hAnsi="Cambria" w:cstheme="minorHAnsi"/>
+          <w:color w:val="000000" w:themeColor="text1"/>
+        </w:rPr>
+        <w:t>-</w:t>
+      </w:r>
+      <w:r>
+        <w:rPr>
+          <w:rFonts w:ascii="Cambria" w:hAnsi="Cambria" w:cstheme="minorHAnsi"/>
+          <w:color w:val="000000" w:themeColor="text1"/>
+        </w:rPr>
+        <w:t>length data and Google Maps API;</w:t>
+      </w:r>
+      <w:r>
+        <w:rPr>
+          <w:rFonts w:ascii="Cambria" w:hAnsi="Cambria" w:cstheme="minorHAnsi"/>
           <w:b/>
           <w:bCs/>
           <w:color w:val="000000" w:themeColor="text1"/>
@@ -3291,119 +3454,14 @@
           <w:rFonts w:ascii="Cambria" w:hAnsi="Cambria" w:cstheme="minorHAnsi"/>
           <w:color w:val="000000" w:themeColor="text1"/>
         </w:rPr>
-        <w:t xml:space="preserve">Created </w:t>
-      </w:r>
-      <w:r>
-        <w:rPr>
-          <w:rFonts w:ascii="Cambria" w:hAnsi="Cambria" w:cstheme="minorHAnsi"/>
-          <w:color w:val="000000" w:themeColor="text1"/>
-        </w:rPr>
-        <w:t xml:space="preserve">highly </w:t>
-      </w:r>
-      <w:r>
-        <w:rPr>
-          <w:rFonts w:ascii="Cambria" w:hAnsi="Cambria" w:cstheme="minorHAnsi"/>
-          <w:color w:val="000000" w:themeColor="text1"/>
-        </w:rPr>
-        <w:t>e</w:t>
-      </w:r>
-      <w:r>
-        <w:rPr>
-          <w:rFonts w:ascii="Cambria" w:hAnsi="Cambria" w:cstheme="minorHAnsi"/>
-          <w:color w:val="000000" w:themeColor="text1"/>
-        </w:rPr>
-        <w:t>xtensible r</w:t>
-      </w:r>
-      <w:r>
-        <w:rPr>
-          <w:rFonts w:ascii="Cambria" w:hAnsi="Cambria" w:cstheme="minorHAnsi"/>
-          <w:color w:val="000000" w:themeColor="text1"/>
-        </w:rPr>
-        <w:t xml:space="preserve">ecipe book </w:t>
-      </w:r>
-      <w:r>
-        <w:rPr>
-          <w:rFonts w:ascii="Cambria" w:hAnsi="Cambria" w:cstheme="minorHAnsi"/>
-          <w:color w:val="000000" w:themeColor="text1"/>
-        </w:rPr>
-        <w:t>website containing</w:t>
-      </w:r>
-      <w:r>
-        <w:rPr>
-          <w:rFonts w:ascii="Cambria" w:hAnsi="Cambria" w:cstheme="minorHAnsi"/>
-          <w:color w:val="000000" w:themeColor="text1"/>
-        </w:rPr>
-        <w:t xml:space="preserve"> </w:t>
-      </w:r>
-      <w:r>
-        <w:rPr>
-          <w:rFonts w:ascii="Cambria" w:hAnsi="Cambria" w:cstheme="minorHAnsi"/>
-          <w:color w:val="000000" w:themeColor="text1"/>
-        </w:rPr>
-        <w:t>210</w:t>
-      </w:r>
-      <w:r>
-        <w:rPr>
-          <w:rFonts w:ascii="Cambria" w:hAnsi="Cambria" w:cstheme="minorHAnsi"/>
-          <w:color w:val="000000" w:themeColor="text1"/>
-        </w:rPr>
-        <w:t>+</w:t>
-      </w:r>
-      <w:r>
-        <w:rPr>
-          <w:rFonts w:ascii="Cambria" w:hAnsi="Cambria" w:cstheme="minorHAnsi"/>
-          <w:color w:val="000000" w:themeColor="text1"/>
-        </w:rPr>
-        <w:t xml:space="preserve"> recipes</w:t>
-      </w:r>
-      <w:r>
-        <w:rPr>
-          <w:rFonts w:ascii="Cambria" w:hAnsi="Cambria" w:cstheme="minorHAnsi"/>
-          <w:color w:val="000000" w:themeColor="text1"/>
-        </w:rPr>
-        <w:t>;</w:t>
-      </w:r>
-      <w:r>
-        <w:rPr>
-          <w:rFonts w:ascii="Cambria" w:hAnsi="Cambria" w:cstheme="minorHAnsi"/>
-          <w:color w:val="000000" w:themeColor="text1"/>
-        </w:rPr>
-        <w:t xml:space="preserve"> </w:t>
-      </w:r>
-      <w:r>
-        <w:rPr>
-          <w:rFonts w:ascii="Cambria" w:hAnsi="Cambria" w:cstheme="minorHAnsi"/>
-          <w:color w:val="000000" w:themeColor="text1"/>
-        </w:rPr>
-        <w:t>D</w:t>
-      </w:r>
-      <w:r>
-        <w:rPr>
-          <w:rFonts w:ascii="Cambria" w:hAnsi="Cambria" w:cstheme="minorHAnsi"/>
-          <w:color w:val="000000" w:themeColor="text1"/>
-        </w:rPr>
-        <w:t>esigned for accessibility</w:t>
-      </w:r>
-      <w:r>
-        <w:rPr>
-          <w:rFonts w:ascii="Cambria" w:hAnsi="Cambria" w:cstheme="minorHAnsi"/>
-          <w:color w:val="000000" w:themeColor="text1"/>
-        </w:rPr>
-        <w:t xml:space="preserve"> and supports all device </w:t>
-      </w:r>
-      <w:r>
-        <w:rPr>
-          <w:rFonts w:ascii="Cambria" w:hAnsi="Cambria" w:cstheme="minorHAnsi"/>
-          <w:color w:val="000000" w:themeColor="text1"/>
-        </w:rPr>
-        <w:t xml:space="preserve">sizes and </w:t>
-      </w:r>
-      <w:r>
-        <w:rPr>
-          <w:rFonts w:ascii="Cambria" w:hAnsi="Cambria" w:cstheme="minorHAnsi"/>
-          <w:color w:val="000000" w:themeColor="text1"/>
-        </w:rPr>
-        <w:t>types</w:t>
+        <w:t>Won Best Beginner Hack and Best Use of Google Cloud</w:t>
+      </w:r>
+      <w:r>
+        <w:rPr>
+          <w:rFonts w:ascii="Cambria" w:hAnsi="Cambria" w:cstheme="minorHAnsi"/>
+          <w:color w:val="000000" w:themeColor="text1"/>
+        </w:rPr>
+        <w:t xml:space="preserve"> out of 164 participants</w:t>
       </w:r>
     </w:p>
     <w:p>
@@ -3425,101 +3483,8 @@
             <w:color w:val="000000" w:themeColor="text1"/>
             <w:u w:val="none"/>
           </w:rPr>
-          <w:t xml:space="preserve">MHacks-14 Hackathon (HTML, CSS, JavaScript): </w:t>
+          <w:t>Price Action</w:t>
         </w:r>
-        <w:r>
-          <w:rPr>
-            <w:rStyle w:val="Hyperlink"/>
-            <w:rFonts w:ascii="Cambria" w:hAnsi="Cambria" w:cstheme="minorHAnsi"/>
-            <w:color w:val="000000" w:themeColor="text1"/>
-            <w:u w:val="none"/>
-          </w:rPr>
-          <w:t>“Fastr Food”;</w:t>
-        </w:r>
-      </w:hyperlink>
-      <w:r>
-        <w:rPr>
-          <w:rFonts w:ascii="Cambria" w:hAnsi="Cambria" w:cstheme="minorHAnsi"/>
-          <w:color w:val="000000" w:themeColor="text1"/>
-        </w:rPr>
-        <w:t xml:space="preserve"> Direct</w:t>
-      </w:r>
-      <w:r>
-        <w:rPr>
-          <w:rFonts w:ascii="Cambria" w:hAnsi="Cambria" w:cstheme="minorHAnsi"/>
-          <w:color w:val="000000" w:themeColor="text1"/>
-        </w:rPr>
-        <w:t>ed</w:t>
-      </w:r>
-      <w:r>
-        <w:rPr>
-          <w:rFonts w:ascii="Cambria" w:hAnsi="Cambria" w:cstheme="minorHAnsi"/>
-          <w:color w:val="000000" w:themeColor="text1"/>
-        </w:rPr>
-        <w:t xml:space="preserve"> users to the dining hal</w:t>
-      </w:r>
-      <w:r>
-        <w:rPr>
-          <w:rFonts w:ascii="Cambria" w:hAnsi="Cambria" w:cstheme="minorHAnsi"/>
-          <w:color w:val="000000" w:themeColor="text1"/>
-        </w:rPr>
-        <w:t xml:space="preserve">l </w:t>
-      </w:r>
-      <w:r>
-        <w:rPr>
-          <w:rFonts w:ascii="Cambria" w:hAnsi="Cambria" w:cstheme="minorHAnsi"/>
-          <w:color w:val="000000" w:themeColor="text1"/>
-        </w:rPr>
-        <w:t>with the quickest meal acquisition time using crowdsourced line</w:t>
-      </w:r>
-      <w:r>
-        <w:rPr>
-          <w:rFonts w:ascii="Cambria" w:hAnsi="Cambria" w:cstheme="minorHAnsi"/>
-          <w:color w:val="000000" w:themeColor="text1"/>
-        </w:rPr>
-        <w:t>-</w:t>
-      </w:r>
-      <w:r>
-        <w:rPr>
-          <w:rFonts w:ascii="Cambria" w:hAnsi="Cambria" w:cstheme="minorHAnsi"/>
-          <w:color w:val="000000" w:themeColor="text1"/>
-        </w:rPr>
-        <w:t>length data and Google Maps API;</w:t>
-      </w:r>
-      <w:r>
-        <w:rPr>
-          <w:rFonts w:ascii="Cambria" w:hAnsi="Cambria" w:cstheme="minorHAnsi"/>
-          <w:b/>
-          <w:bCs/>
-          <w:color w:val="000000" w:themeColor="text1"/>
-        </w:rPr>
-        <w:t xml:space="preserve"> </w:t>
-      </w:r>
-      <w:r>
-        <w:rPr>
-          <w:rFonts w:ascii="Cambria" w:hAnsi="Cambria" w:cstheme="minorHAnsi"/>
-          <w:color w:val="000000" w:themeColor="text1"/>
-        </w:rPr>
-        <w:t>Won Best Beginner Hack and Best Use of Google Cloud</w:t>
-      </w:r>
-      <w:r>
-        <w:rPr>
-          <w:rFonts w:ascii="Cambria" w:hAnsi="Cambria" w:cstheme="minorHAnsi"/>
-          <w:color w:val="000000" w:themeColor="text1"/>
-        </w:rPr>
-        <w:t xml:space="preserve"> out of 164 participants</w:t>
-      </w:r>
-    </w:p>
-    <w:p>
-      <w:pPr>
-        <w:spacing w:after="0" w:line="276" w:lineRule="auto"/>
-        <w:jc w:val="both"/>
-        <w:rPr>
-          <w:rFonts w:ascii="Cambria" w:hAnsi="Cambria" w:cstheme="minorHAnsi"/>
-          <w:color w:val="000000" w:themeColor="text1"/>
-        </w:rPr>
-      </w:pPr>
-      <w:hyperlink r:id="rId15" w:history="1">
         <w:r>
           <w:rPr>
             <w:rStyle w:val="Hyperlink"/>
@@ -3529,7 +3494,7 @@
             <w:color w:val="000000" w:themeColor="text1"/>
             <w:u w:val="none"/>
           </w:rPr>
-          <w:t>Stock Simulator</w:t>
+          <w:t xml:space="preserve"> Simulator</w:t>
         </w:r>
         <w:r>
           <w:rPr>
@@ -3645,18 +3610,46 @@
           <w:rFonts w:ascii="Cambria" w:hAnsi="Cambria" w:cstheme="minorHAnsi"/>
           <w:color w:val="000000" w:themeColor="text1"/>
         </w:rPr>
-        <w:t>considering</w:t>
-      </w:r>
-      <w:r>
-        <w:rPr>
-          <w:rFonts w:ascii="Cambria" w:hAnsi="Cambria" w:cstheme="minorHAnsi"/>
-          <w:color w:val="000000" w:themeColor="text1"/>
-        </w:rPr>
-        <w:t xml:space="preserve"> investor panic and the fear-of-missing-out</w:t>
+        <w:t>incorporating</w:t>
+      </w:r>
+      <w:r>
+        <w:rPr>
+          <w:rFonts w:ascii="Cambria" w:hAnsi="Cambria" w:cstheme="minorHAnsi"/>
+          <w:color w:val="000000" w:themeColor="text1"/>
+        </w:rPr>
+        <w:t xml:space="preserve"> investor </w:t>
+      </w:r>
+      <w:r>
+        <w:rPr>
+          <w:rFonts w:ascii="Cambria" w:hAnsi="Cambria" w:cstheme="minorHAnsi"/>
+          <w:color w:val="000000" w:themeColor="text1"/>
+        </w:rPr>
+        <w:t xml:space="preserve">psychology </w:t>
+      </w:r>
+      <w:r>
+        <w:rPr>
+          <w:rFonts w:ascii="Cambria" w:hAnsi="Cambria" w:cstheme="minorHAnsi"/>
+          <w:color w:val="000000" w:themeColor="text1"/>
+        </w:rPr>
+        <w:t>such as</w:t>
+      </w:r>
+      <w:r>
+        <w:rPr>
+          <w:rFonts w:ascii="Cambria" w:hAnsi="Cambria" w:cstheme="minorHAnsi"/>
+          <w:color w:val="000000" w:themeColor="text1"/>
+        </w:rPr>
+        <w:t xml:space="preserve"> </w:t>
+      </w:r>
+      <w:r>
+        <w:rPr>
+          <w:rFonts w:ascii="Cambria" w:hAnsi="Cambria" w:cstheme="minorHAnsi"/>
+          <w:color w:val="000000" w:themeColor="text1"/>
+        </w:rPr>
+        <w:t>panic and the fear-of-missing-out</w:t>
       </w:r>
     </w:p>
     <w:sectPr>
-      <w:footerReference w:type="default" r:id="rId16"/>
+      <w:footerReference w:type="default" r:id="rId15"/>
       <w:pgSz w:w="12240" w:h="15840"/>
       <w:pgMar w:top="432" w:right="576" w:bottom="173" w:left="576" w:header="720" w:footer="720" w:gutter="0"/>
       <w:pgNumType w:start="1"/>
@@ -3761,7 +3754,6 @@
     <w:lvl w:ilvl="0">
       <w:start w:val="1"/>
       <w:numFmt w:val="bullet"/>
-      <w:pStyle w:val="ListBullet"/>
       <w:lvlText w:val=""/>
       <w:lvlJc w:val="left"/>
       <w:pPr>

</xml_diff>

<commit_message>
Add tech stack for FS experience
</commit_message>
<xml_diff>
--- a/RyanResume.docx
+++ b/RyanResume.docx
@@ -1216,6 +1216,13 @@
           <w:rFonts w:ascii="Cambria" w:hAnsi="Cambria" w:cstheme="minorHAnsi"/>
           <w:color w:val="000000" w:themeColor="text1"/>
         </w:rPr>
+        <w:t xml:space="preserve">(Vue, TypeScript) </w:t>
+      </w:r>
+      <w:r>
+        <w:rPr>
+          <w:rFonts w:ascii="Cambria" w:hAnsi="Cambria" w:cstheme="minorHAnsi"/>
+          <w:color w:val="000000" w:themeColor="text1"/>
+        </w:rPr>
         <w:t xml:space="preserve">seamlessly </w:t>
       </w:r>
       <w:r>
@@ -1223,7 +1230,21 @@
           <w:rFonts w:ascii="Cambria" w:hAnsi="Cambria" w:cstheme="minorHAnsi"/>
           <w:color w:val="000000" w:themeColor="text1"/>
         </w:rPr>
-        <w:t xml:space="preserve">integrating FactSet Mercury AI assistant into completely </w:t>
+        <w:t>integrating FactSet</w:t>
+      </w:r>
+      <w:r>
+        <w:rPr>
+          <w:rFonts w:ascii="Cambria" w:hAnsi="Cambria" w:cstheme="minorHAnsi"/>
+          <w:color w:val="000000" w:themeColor="text1"/>
+        </w:rPr>
+        <w:t xml:space="preserve"> </w:t>
+      </w:r>
+      <w:r>
+        <w:rPr>
+          <w:rFonts w:ascii="Cambria" w:hAnsi="Cambria" w:cstheme="minorHAnsi"/>
+          <w:color w:val="000000" w:themeColor="text1"/>
+        </w:rPr>
+        <w:t xml:space="preserve">AI assistant into completely </w:t>
       </w:r>
       <w:r>
         <w:rPr>

</xml_diff>